<commit_message>
﻿Updated EnhanceOCR specification with performance data. [git-vault-id] Extract$/Engineering@28439/70428
</commit_message>
<xml_diff>
--- a/ProductDevelopment/AttributeFinder/AFValueModifiers/Req-Design/EnhanceOCR.docx
+++ b/ProductDevelopment/AttributeFinder/AFValueModifiers/Req-Design/EnhanceOCR.docx
@@ -13,15 +13,7 @@
     <w:p/>
     <w:p>
       <w:r>
-        <w:t xml:space="preserve">Both the </w:t>
-      </w:r>
-      <w:proofErr w:type="spellStart"/>
-      <w:r>
-        <w:t>EnhanceOCR</w:t>
-      </w:r>
-      <w:proofErr w:type="spellEnd"/>
-      <w:r>
-        <w:t xml:space="preserve"> rule object and task attempt to take existing</w:t>
+        <w:t>Both the EnhanceOCR rule object and task attempt to take existing</w:t>
       </w:r>
       <w:r>
         <w:t xml:space="preserve"> OCR</w:t>
@@ -39,25 +31,7 @@
         <w:t xml:space="preserve">improve it by running image regions through one or more filters and comparing the OCR result on the filtered images to the original OCR results. </w:t>
       </w:r>
       <w:r>
-        <w:t xml:space="preserve">All incarnations use the original document text (from </w:t>
-      </w:r>
-      <w:proofErr w:type="spellStart"/>
-      <w:proofErr w:type="gramStart"/>
-      <w:r>
-        <w:t>uss</w:t>
-      </w:r>
-      <w:proofErr w:type="spellEnd"/>
-      <w:proofErr w:type="gramEnd"/>
-      <w:r>
-        <w:t xml:space="preserve"> file) and will fail if the </w:t>
-      </w:r>
-      <w:proofErr w:type="spellStart"/>
-      <w:r>
-        <w:t>uss</w:t>
-      </w:r>
-      <w:proofErr w:type="spellEnd"/>
-      <w:r>
-        <w:t xml:space="preserve"> is not present.</w:t>
+        <w:t>All incarnations use the original document text (from uss file) and will fail if the uss is not present.</w:t>
       </w:r>
     </w:p>
     <w:p>
@@ -65,17 +39,7 @@
         <w:t>Enhance OCR task: Processes the entire area of every page.</w:t>
       </w:r>
       <w:r>
-        <w:t xml:space="preserve"> The </w:t>
-      </w:r>
-      <w:proofErr w:type="spellStart"/>
-      <w:proofErr w:type="gramStart"/>
-      <w:r>
-        <w:t>uss</w:t>
-      </w:r>
-      <w:proofErr w:type="spellEnd"/>
-      <w:proofErr w:type="gramEnd"/>
-      <w:r>
-        <w:t xml:space="preserve"> f</w:t>
+        <w:t xml:space="preserve"> The uss f</w:t>
       </w:r>
       <w:r>
         <w:t>ile is updated with the results.</w:t>
@@ -86,17 +50,7 @@
         <w:t>Enhance OCR PP: Processes the entire overall bounds of the input document text on each page.</w:t>
       </w:r>
       <w:r>
-        <w:t xml:space="preserve"> The input document text is discarded and replaced with the results (the </w:t>
-      </w:r>
-      <w:proofErr w:type="spellStart"/>
-      <w:proofErr w:type="gramStart"/>
-      <w:r>
-        <w:t>uss</w:t>
-      </w:r>
-      <w:proofErr w:type="spellEnd"/>
-      <w:proofErr w:type="gramEnd"/>
-      <w:r>
-        <w:t xml:space="preserve"> file is not affected). </w:t>
+        <w:t xml:space="preserve"> The input document text is discarded and replaced with the results (the uss file is not affected). </w:t>
       </w:r>
     </w:p>
     <w:p>
@@ -350,28 +304,10 @@
         <w:t xml:space="preserve">Output filtered images (debug): </w:t>
       </w:r>
       <w:r>
-        <w:t xml:space="preserve">In order to evaluate the effect of the filters used during enhancement, a filtered image for each page and filter will be output alongside the original image. Note that if an </w:t>
-      </w:r>
-      <w:proofErr w:type="spellStart"/>
-      <w:r>
-        <w:t>EnhanceOCR</w:t>
-      </w:r>
-      <w:proofErr w:type="spellEnd"/>
-      <w:r>
-        <w:t xml:space="preserve"> instance is called more than once per </w:t>
-      </w:r>
-      <w:proofErr w:type="spellStart"/>
-      <w:r>
-        <w:t>ruleset</w:t>
-      </w:r>
-      <w:proofErr w:type="spellEnd"/>
-      <w:proofErr w:type="gramStart"/>
-      <w:r>
-        <w:t>,  each</w:t>
-      </w:r>
-      <w:proofErr w:type="gramEnd"/>
-      <w:r>
-        <w:t xml:space="preserve"> successive execution will overwrite the previous filter output so that upon completion, only the output from the final execution will be present.</w:t>
+        <w:t xml:space="preserve">This option is only available with an RDT license. </w:t>
+      </w:r>
+      <w:r>
+        <w:t>In order to evaluate the effect of the filters used during enhancement, a filtered image for each page and filter will be output alongside the original image. Note that if an EnhanceOCR instance is called more than once per ruleset,  each successive execution will overwrite the previous filter output so that upon completion, only the output from the final execution will be present.</w:t>
       </w:r>
     </w:p>
     <w:p>
@@ -490,13 +426,8 @@
         </w:numPr>
       </w:pPr>
       <w:r>
-        <w:t xml:space="preserve">The filtered page is </w:t>
-      </w:r>
-      <w:proofErr w:type="spellStart"/>
-      <w:r>
-        <w:t>OCR’d</w:t>
-      </w:r>
-      <w:proofErr w:type="spellEnd"/>
+        <w:t>The filtered page is OCR’d</w:t>
+      </w:r>
     </w:p>
     <w:p>
       <w:pPr>
@@ -519,15 +450,7 @@
         </w:numPr>
       </w:pPr>
       <w:r>
-        <w:t xml:space="preserve">The </w:t>
-      </w:r>
-      <w:proofErr w:type="spellStart"/>
-      <w:r>
-        <w:t>OCR’d</w:t>
-      </w:r>
-      <w:proofErr w:type="spellEnd"/>
-      <w:r>
-        <w:t xml:space="preserve"> text for each zone is compared to the original zone’s text with one of these 3 results:</w:t>
+        <w:t>The OCR’d text for each zone is compared to the original zone’s text with one of these 3 results:</w:t>
       </w:r>
     </w:p>
     <w:p>
@@ -575,15 +498,7 @@
         </w:numPr>
       </w:pPr>
       <w:r>
-        <w:t xml:space="preserve">Each zone where all characters now meet the confidence threshold </w:t>
-      </w:r>
-      <w:proofErr w:type="gramStart"/>
-      <w:r>
-        <w:t>are</w:t>
-      </w:r>
-      <w:proofErr w:type="gramEnd"/>
-      <w:r>
-        <w:t xml:space="preserve"> removed from the list of zones to enhance.</w:t>
+        <w:t>Each zone where all characters now meet the confidence threshold are removed from the list of zones to enhance.</w:t>
       </w:r>
     </w:p>
     <w:p>
@@ -652,15 +567,7 @@
       </w:r>
       <w:r>
         <w:lastRenderedPageBreak/>
-        <w:t xml:space="preserve">one of a number of built-in filters available in the </w:t>
-      </w:r>
-      <w:proofErr w:type="spellStart"/>
-      <w:r>
-        <w:t>LeadTools</w:t>
-      </w:r>
-      <w:proofErr w:type="spellEnd"/>
-      <w:r>
-        <w:t xml:space="preserve"> API, a built-in Extract -developed filter, or a custom filter defined in a file available to the processing machine.  Each filter will have </w:t>
+        <w:t xml:space="preserve">one of a number of built-in filters available in the LeadTools API, a built-in Extract -developed filter, or a custom filter defined in a file available to the processing machine.  Each filter will have </w:t>
       </w:r>
       <w:r>
         <w:t>zero, one</w:t>
@@ -674,15 +581,7 @@
     </w:p>
     <w:p>
       <w:r>
-        <w:t xml:space="preserve">Note that though Extract software deals primarily in 2-color black-and-white images, for most filters the images will be processed as 16-bit images since this is required for many </w:t>
-      </w:r>
-      <w:proofErr w:type="spellStart"/>
-      <w:r>
-        <w:t>LeadTools</w:t>
-      </w:r>
-      <w:proofErr w:type="spellEnd"/>
-      <w:r>
-        <w:t xml:space="preserve"> filters and allows for combining the results of 2 different filters in one pass.</w:t>
+        <w:t>Note that though Extract software deals primarily in 2-color black-and-white images, for most filters the images will be processed as 16-bit images since this is required for many LeadTools filters and allows for combining the results of 2 different filters in one pass.</w:t>
       </w:r>
     </w:p>
     <w:p>
@@ -725,15 +624,7 @@
         <w:spacing w:after="0" w:line="240" w:lineRule="auto"/>
       </w:pPr>
       <w:r>
-        <w:t>0</w:t>
-      </w:r>
-      <w:proofErr w:type="gramStart"/>
-      <w:r>
-        <w:t>,  0</w:t>
-      </w:r>
-      <w:proofErr w:type="gramEnd"/>
-      <w:r>
-        <w:t>,  3,  3,  3,  0,  0,</w:t>
+        <w:t>0,  0,  3,  3,  3,  0,  0,</w:t>
       </w:r>
     </w:p>
     <w:p>
@@ -741,15 +632,7 @@
         <w:spacing w:after="0" w:line="240" w:lineRule="auto"/>
       </w:pPr>
       <w:r>
-        <w:t>0</w:t>
-      </w:r>
-      <w:proofErr w:type="gramStart"/>
-      <w:r>
-        <w:t>,  3</w:t>
-      </w:r>
-      <w:proofErr w:type="gramEnd"/>
-      <w:r>
-        <w:t>,  4,  4,  4,  3,  0,</w:t>
+        <w:t>0,  3,  4,  4,  4,  3,  0,</w:t>
       </w:r>
     </w:p>
     <w:p>
@@ -757,15 +640,7 @@
         <w:spacing w:after="0" w:line="240" w:lineRule="auto"/>
       </w:pPr>
       <w:r>
-        <w:t>3</w:t>
-      </w:r>
-      <w:proofErr w:type="gramStart"/>
-      <w:r>
-        <w:t>,  4</w:t>
-      </w:r>
-      <w:proofErr w:type="gramEnd"/>
-      <w:r>
-        <w:t>,  6,  6,  6,  4,  3,</w:t>
+        <w:t>3,  4,  6,  6,  6,  4,  3,</w:t>
       </w:r>
     </w:p>
     <w:p>
@@ -773,15 +648,7 @@
         <w:spacing w:after="0" w:line="240" w:lineRule="auto"/>
       </w:pPr>
       <w:r>
-        <w:t>3</w:t>
-      </w:r>
-      <w:proofErr w:type="gramStart"/>
-      <w:r>
-        <w:t>,  4</w:t>
-      </w:r>
-      <w:proofErr w:type="gramEnd"/>
-      <w:r>
-        <w:t>,  6, 48,  6,  4,  3,</w:t>
+        <w:t>3,  4,  6, 48,  6,  4,  3,</w:t>
       </w:r>
     </w:p>
     <w:p>
@@ -789,15 +656,7 @@
         <w:spacing w:after="0" w:line="240" w:lineRule="auto"/>
       </w:pPr>
       <w:r>
-        <w:t>3</w:t>
-      </w:r>
-      <w:proofErr w:type="gramStart"/>
-      <w:r>
-        <w:t>,  4</w:t>
-      </w:r>
-      <w:proofErr w:type="gramEnd"/>
-      <w:r>
-        <w:t>,  6,  6,  6,  4,  3,</w:t>
+        <w:t>3,  4,  6,  6,  6,  4,  3,</w:t>
       </w:r>
     </w:p>
     <w:p>
@@ -805,15 +664,7 @@
         <w:spacing w:after="0" w:line="240" w:lineRule="auto"/>
       </w:pPr>
       <w:r>
-        <w:t>0</w:t>
-      </w:r>
-      <w:proofErr w:type="gramStart"/>
-      <w:r>
-        <w:t>,  3</w:t>
-      </w:r>
-      <w:proofErr w:type="gramEnd"/>
-      <w:r>
-        <w:t>,  4,  4,  4,  3,  0,</w:t>
+        <w:t>0,  3,  4,  4,  4,  3,  0,</w:t>
       </w:r>
     </w:p>
     <w:p>
@@ -821,15 +672,7 @@
         <w:spacing w:after="0" w:line="240" w:lineRule="auto"/>
       </w:pPr>
       <w:r>
-        <w:t>0</w:t>
-      </w:r>
-      <w:proofErr w:type="gramStart"/>
-      <w:r>
-        <w:t>,  0</w:t>
-      </w:r>
-      <w:proofErr w:type="gramEnd"/>
-      <w:r>
-        <w:t>,  3,  3,  3,  0,  0</w:t>
+        <w:t>0,  0,  3,  3,  3,  0,  0</w:t>
       </w:r>
     </w:p>
     <w:p>
@@ -856,15 +699,7 @@
         <w:spacing w:after="0" w:line="240" w:lineRule="auto"/>
       </w:pPr>
       <w:r>
-        <w:t>0</w:t>
-      </w:r>
-      <w:proofErr w:type="gramStart"/>
-      <w:r>
-        <w:t>,  0</w:t>
-      </w:r>
-      <w:proofErr w:type="gramEnd"/>
-      <w:r>
-        <w:t>,  1,  1,  1,  1,  1,  0,  0,</w:t>
+        <w:t>0,  0,  1,  1,  1,  1,  1,  0,  0,</w:t>
       </w:r>
     </w:p>
     <w:p>
@@ -872,18 +707,10 @@
         <w:spacing w:after="0" w:line="240" w:lineRule="auto"/>
       </w:pPr>
       <w:r>
-        <w:t>0</w:t>
-      </w:r>
-      <w:proofErr w:type="gramStart"/>
-      <w:r>
-        <w:t xml:space="preserve">, </w:t>
-      </w:r>
-      <w:r>
-        <w:t xml:space="preserve"> 1</w:t>
-      </w:r>
-      <w:proofErr w:type="gramEnd"/>
-      <w:r>
-        <w:t>,  1,  2,  2,  2,  1,  1,  0,</w:t>
+        <w:t xml:space="preserve">0, </w:t>
+      </w:r>
+      <w:r>
+        <w:t xml:space="preserve"> 1,  1,  2,  2,  2,  1,  1,  0,</w:t>
       </w:r>
     </w:p>
     <w:p>
@@ -891,15 +718,7 @@
         <w:spacing w:after="0" w:line="240" w:lineRule="auto"/>
       </w:pPr>
       <w:r>
-        <w:t>1</w:t>
-      </w:r>
-      <w:proofErr w:type="gramStart"/>
-      <w:r>
-        <w:t>,  1</w:t>
-      </w:r>
-      <w:proofErr w:type="gramEnd"/>
-      <w:r>
-        <w:t>,  2,  3,  3,  3,  2,  1,  1,</w:t>
+        <w:t>1,  1,  2,  3,  3,  3,  2,  1,  1,</w:t>
       </w:r>
     </w:p>
     <w:p>
@@ -907,15 +726,7 @@
         <w:spacing w:after="0" w:line="240" w:lineRule="auto"/>
       </w:pPr>
       <w:r>
-        <w:t>1</w:t>
-      </w:r>
-      <w:proofErr w:type="gramStart"/>
-      <w:r>
-        <w:t>,  2</w:t>
-      </w:r>
-      <w:proofErr w:type="gramEnd"/>
-      <w:r>
-        <w:t>,  3,  5,  5,  5,  3,  2,  1,</w:t>
+        <w:t>1,  2,  3,  5,  5,  5,  3,  2,  1,</w:t>
       </w:r>
     </w:p>
     <w:p>
@@ -923,15 +734,7 @@
         <w:spacing w:after="0" w:line="240" w:lineRule="auto"/>
       </w:pPr>
       <w:r>
-        <w:t>1</w:t>
-      </w:r>
-      <w:proofErr w:type="gramStart"/>
-      <w:r>
-        <w:t>,  2</w:t>
-      </w:r>
-      <w:proofErr w:type="gramEnd"/>
-      <w:r>
-        <w:t>,  3,  5, 36,  5,  3,  2,  1,</w:t>
+        <w:t>1,  2,  3,  5, 36,  5,  3,  2,  1,</w:t>
       </w:r>
     </w:p>
     <w:p>
@@ -939,15 +742,7 @@
         <w:spacing w:after="0" w:line="240" w:lineRule="auto"/>
       </w:pPr>
       <w:r>
-        <w:t>1</w:t>
-      </w:r>
-      <w:proofErr w:type="gramStart"/>
-      <w:r>
-        <w:t>,  2</w:t>
-      </w:r>
-      <w:proofErr w:type="gramEnd"/>
-      <w:r>
-        <w:t>,  3,  5,  5,  5,  3,  2,  1,</w:t>
+        <w:t>1,  2,  3,  5,  5,  5,  3,  2,  1,</w:t>
       </w:r>
     </w:p>
     <w:p>
@@ -955,15 +750,7 @@
         <w:spacing w:after="0" w:line="240" w:lineRule="auto"/>
       </w:pPr>
       <w:r>
-        <w:t>1</w:t>
-      </w:r>
-      <w:proofErr w:type="gramStart"/>
-      <w:r>
-        <w:t>,  1</w:t>
-      </w:r>
-      <w:proofErr w:type="gramEnd"/>
-      <w:r>
-        <w:t>,  2,  3,  3,  3,  2,  1,  1,</w:t>
+        <w:t>1,  1,  2,  3,  3,  3,  2,  1,  1,</w:t>
       </w:r>
     </w:p>
     <w:p>
@@ -971,15 +758,7 @@
         <w:spacing w:after="0" w:line="240" w:lineRule="auto"/>
       </w:pPr>
       <w:r>
-        <w:t>0</w:t>
-      </w:r>
-      <w:proofErr w:type="gramStart"/>
-      <w:r>
-        <w:t>,  1</w:t>
-      </w:r>
-      <w:proofErr w:type="gramEnd"/>
-      <w:r>
-        <w:t>,  1,  2,  2,  2,  1,  1,  0,</w:t>
+        <w:t>0,  1,  1,  2,  2,  2,  1,  1,  0,</w:t>
       </w:r>
     </w:p>
     <w:p>
@@ -987,15 +766,7 @@
         <w:spacing w:after="0" w:line="240" w:lineRule="auto"/>
       </w:pPr>
       <w:r>
-        <w:t>0</w:t>
-      </w:r>
-      <w:proofErr w:type="gramStart"/>
-      <w:r>
-        <w:t>,  0</w:t>
-      </w:r>
-      <w:proofErr w:type="gramEnd"/>
-      <w:r>
-        <w:t>,  1,  1,  1,  1,  1,  0,  0</w:t>
+        <w:t>0,  0,  1,  1,  1,  1,  1,  0,  0</w:t>
       </w:r>
     </w:p>
     <w:p>
@@ -1025,15 +796,7 @@
         <w:spacing w:after="0" w:line="240" w:lineRule="auto"/>
       </w:pPr>
       <w:r>
-        <w:t>3</w:t>
-      </w:r>
-      <w:proofErr w:type="gramStart"/>
-      <w:r>
-        <w:t>,  4</w:t>
-      </w:r>
-      <w:proofErr w:type="gramEnd"/>
-      <w:r>
-        <w:t>,  4,  4,  3,</w:t>
+        <w:t>3,  4,  4,  4,  3,</w:t>
       </w:r>
     </w:p>
     <w:p>
@@ -1041,15 +804,7 @@
         <w:spacing w:after="0" w:line="240" w:lineRule="auto"/>
       </w:pPr>
       <w:r>
-        <w:t>4</w:t>
-      </w:r>
-      <w:proofErr w:type="gramStart"/>
-      <w:r>
-        <w:t>,  6</w:t>
-      </w:r>
-      <w:proofErr w:type="gramEnd"/>
-      <w:r>
-        <w:t>,  6,  6,  4,</w:t>
+        <w:t>4,  6,  6,  6,  4,</w:t>
       </w:r>
     </w:p>
     <w:p>
@@ -1057,15 +812,7 @@
         <w:spacing w:after="0" w:line="240" w:lineRule="auto"/>
       </w:pPr>
       <w:r>
-        <w:t>4</w:t>
-      </w:r>
-      <w:proofErr w:type="gramStart"/>
-      <w:r>
-        <w:t>,  6</w:t>
-      </w:r>
-      <w:proofErr w:type="gramEnd"/>
-      <w:r>
-        <w:t>, 48,  6,  4,</w:t>
+        <w:t>4,  6, 48,  6,  4,</w:t>
       </w:r>
     </w:p>
     <w:p>
@@ -1073,15 +820,7 @@
         <w:spacing w:after="0" w:line="240" w:lineRule="auto"/>
       </w:pPr>
       <w:r>
-        <w:t>4</w:t>
-      </w:r>
-      <w:proofErr w:type="gramStart"/>
-      <w:r>
-        <w:t>,  6</w:t>
-      </w:r>
-      <w:proofErr w:type="gramEnd"/>
-      <w:r>
-        <w:t>,  6,  6,  4,</w:t>
+        <w:t>4,  6,  6,  6,  4,</w:t>
       </w:r>
     </w:p>
     <w:p>
@@ -1089,15 +828,7 @@
         <w:spacing w:after="0" w:line="240" w:lineRule="auto"/>
       </w:pPr>
       <w:r>
-        <w:t>3</w:t>
-      </w:r>
-      <w:proofErr w:type="gramStart"/>
-      <w:r>
-        <w:t>,  4</w:t>
-      </w:r>
-      <w:proofErr w:type="gramEnd"/>
-      <w:r>
-        <w:t>,  4,  4,  3</w:t>
+        <w:t>3,  4,  4,  4,  3</w:t>
       </w:r>
     </w:p>
     <w:p>
@@ -1109,24 +840,14 @@
       <w:pPr>
         <w:spacing w:line="240" w:lineRule="auto"/>
       </w:pPr>
-      <w:proofErr w:type="spellStart"/>
       <w:r>
         <w:rPr>
           <w:b/>
         </w:rPr>
         <w:t>Despeckle</w:t>
       </w:r>
-      <w:proofErr w:type="spellEnd"/>
-      <w:r>
-        <w:t xml:space="preserve">: A built-in </w:t>
-      </w:r>
-      <w:proofErr w:type="spellStart"/>
-      <w:r>
-        <w:t>LeadTools</w:t>
-      </w:r>
-      <w:proofErr w:type="spellEnd"/>
-      <w:r>
-        <w:t xml:space="preserve"> filter </w:t>
+      <w:r>
+        <w:t xml:space="preserve">: A built-in LeadTools filter </w:t>
       </w:r>
       <w:r>
         <w:t>that r</w:t>
@@ -1162,15 +883,7 @@
         <w:t>Average</w:t>
       </w:r>
       <w:r>
-        <w:t xml:space="preserve">: A built-in </w:t>
-      </w:r>
-      <w:proofErr w:type="spellStart"/>
-      <w:r>
-        <w:t>LeadTools</w:t>
-      </w:r>
-      <w:proofErr w:type="spellEnd"/>
-      <w:r>
-        <w:t xml:space="preserve"> filter</w:t>
+        <w:t>: A built-in LeadTools filter</w:t>
       </w:r>
       <w:r>
         <w:t xml:space="preserve"> that </w:t>
@@ -1199,15 +912,7 @@
         <w:t>Median</w:t>
       </w:r>
       <w:r>
-        <w:t xml:space="preserve">: A built-in </w:t>
-      </w:r>
-      <w:proofErr w:type="spellStart"/>
-      <w:r>
-        <w:t>LeadTools</w:t>
-      </w:r>
-      <w:proofErr w:type="spellEnd"/>
-      <w:r>
-        <w:t xml:space="preserve"> filter that </w:t>
+        <w:t xml:space="preserve">: A built-in LeadTools filter that </w:t>
       </w:r>
       <w:r>
         <w:t>c</w:t>
@@ -1251,15 +956,7 @@
         <w:t xml:space="preserve">: </w:t>
       </w:r>
       <w:r>
-        <w:t xml:space="preserve">A built-in </w:t>
-      </w:r>
-      <w:proofErr w:type="spellStart"/>
-      <w:r>
-        <w:t>LeadTools</w:t>
-      </w:r>
-      <w:proofErr w:type="spellEnd"/>
-      <w:r>
-        <w:t xml:space="preserve"> filter that changes</w:t>
+        <w:t>A built-in LeadTools filter that changes</w:t>
       </w:r>
       <w:r>
         <w:t xml:space="preserve"> </w:t>
@@ -1312,46 +1009,22 @@
         <w:t xml:space="preserve">: </w:t>
       </w:r>
       <w:r>
-        <w:t xml:space="preserve">A built-in </w:t>
-      </w:r>
-      <w:proofErr w:type="spellStart"/>
-      <w:r>
-        <w:t>LeadTools</w:t>
-      </w:r>
-      <w:proofErr w:type="spellEnd"/>
-      <w:r>
-        <w:t xml:space="preserve"> filter </w:t>
-      </w:r>
-      <w:proofErr w:type="gramStart"/>
-      <w:r>
-        <w:t xml:space="preserve">that </w:t>
+        <w:t xml:space="preserve">A built-in LeadTools filter that </w:t>
       </w:r>
       <w:r>
         <w:t xml:space="preserve"> i</w:t>
       </w:r>
       <w:r>
-        <w:t>ncreases</w:t>
-      </w:r>
-      <w:proofErr w:type="gramEnd"/>
-      <w:r>
-        <w:t xml:space="preserve"> or decreases the sharpness of the</w:t>
+        <w:t>ncreases or decreases the sharpness of the</w:t>
       </w:r>
       <w:r>
         <w:t xml:space="preserve"> image in the specified bitmap. </w:t>
       </w:r>
       <w:r>
-        <w:t xml:space="preserve">The filter takes a single </w:t>
-      </w:r>
-      <w:proofErr w:type="gramStart"/>
-      <w:r>
-        <w:t xml:space="preserve">parameter </w:t>
-      </w:r>
-      <w:r>
-        <w:t xml:space="preserve"> from</w:t>
-      </w:r>
-      <w:proofErr w:type="gramEnd"/>
-      <w:r>
-        <w:t xml:space="preserve"> -100 to 100 </w:t>
+        <w:t xml:space="preserve">The filter takes a single parameter </w:t>
+      </w:r>
+      <w:r>
+        <w:t xml:space="preserve"> from -100 to 100 </w:t>
       </w:r>
       <w:r>
         <w:t>where positive values increase sharpness and negative values decrease sharpness.</w:t>
@@ -1368,29 +1041,13 @@
         <w:t xml:space="preserve">: </w:t>
       </w:r>
       <w:r>
-        <w:t xml:space="preserve">A built-in </w:t>
-      </w:r>
-      <w:proofErr w:type="spellStart"/>
-      <w:r>
-        <w:t>LeadTools</w:t>
-      </w:r>
-      <w:proofErr w:type="spellEnd"/>
-      <w:r>
-        <w:t xml:space="preserve"> filter</w:t>
-      </w:r>
-      <w:r>
-        <w:t xml:space="preserve"> that </w:t>
-      </w:r>
-      <w:proofErr w:type="spellStart"/>
-      <w:r>
-        <w:t>s</w:t>
-      </w:r>
-      <w:r>
-        <w:t>mooths</w:t>
-      </w:r>
-      <w:proofErr w:type="spellEnd"/>
-      <w:r>
-        <w:t xml:space="preserve"> the bumps and fills in the nicks of</w:t>
+        <w:t>A built-in LeadTools filter</w:t>
+      </w:r>
+      <w:r>
+        <w:t xml:space="preserve"> that s</w:t>
+      </w:r>
+      <w:r>
+        <w:t>mooths the bumps and fills in the nicks of</w:t>
       </w:r>
       <w:r>
         <w:t xml:space="preserve"> a 1-bit black and white image.</w:t>
@@ -1429,15 +1086,7 @@
         <w:t xml:space="preserve">: </w:t>
       </w:r>
       <w:r>
-        <w:t xml:space="preserve">A built-in </w:t>
-      </w:r>
-      <w:proofErr w:type="spellStart"/>
-      <w:r>
-        <w:t>LeadTools</w:t>
-      </w:r>
-      <w:proofErr w:type="spellEnd"/>
-      <w:r>
-        <w:t xml:space="preserve"> filter that </w:t>
+        <w:t xml:space="preserve">A built-in LeadTools filter that </w:t>
       </w:r>
       <w:r>
         <w:t>d</w:t>
@@ -1478,15 +1127,7 @@
         <w:t>Max</w:t>
       </w:r>
       <w:r>
-        <w:t xml:space="preserve">: A built-in </w:t>
-      </w:r>
-      <w:proofErr w:type="spellStart"/>
-      <w:r>
-        <w:t>LeadTools</w:t>
-      </w:r>
-      <w:proofErr w:type="spellEnd"/>
-      <w:r>
-        <w:t xml:space="preserve"> filter that </w:t>
+        <w:t xml:space="preserve">: A built-in LeadTools filter that </w:t>
       </w:r>
       <w:r>
         <w:t>erodes</w:t>
@@ -1502,27 +1143,17 @@
       </w:r>
     </w:p>
     <w:p>
-      <w:proofErr w:type="spellStart"/>
       <w:r>
         <w:rPr>
           <w:b/>
         </w:rPr>
         <w:t>HighPass</w:t>
       </w:r>
-      <w:proofErr w:type="spellEnd"/>
       <w:r>
         <w:t xml:space="preserve">: </w:t>
       </w:r>
       <w:r>
-        <w:t xml:space="preserve">A built-in </w:t>
-      </w:r>
-      <w:proofErr w:type="spellStart"/>
-      <w:r>
-        <w:t>LeadTools</w:t>
-      </w:r>
-      <w:proofErr w:type="spellEnd"/>
-      <w:r>
-        <w:t xml:space="preserve"> filter that</w:t>
+        <w:t>A built-in LeadTools filter that</w:t>
       </w:r>
       <w:r>
         <w:t xml:space="preserve"> r</w:t>
@@ -1582,11 +1213,9 @@
       <w:pPr>
         <w:spacing w:after="0"/>
       </w:pPr>
-      <w:proofErr w:type="gramStart"/>
       <w:r>
         <w:t>medium-45</w:t>
       </w:r>
-      <w:proofErr w:type="gramEnd"/>
       <w:r>
         <w:tab/>
       </w:r>
@@ -1616,11 +1245,9 @@
       <w:pPr>
         <w:spacing w:after="0"/>
       </w:pPr>
-      <w:proofErr w:type="gramStart"/>
       <w:r>
         <w:t>medium-45</w:t>
       </w:r>
-      <w:proofErr w:type="gramEnd"/>
       <w:r>
         <w:tab/>
       </w:r>
@@ -1638,13 +1265,9 @@
       <w:pPr>
         <w:spacing w:after="0"/>
       </w:pPr>
-      <w:proofErr w:type="spellStart"/>
-      <w:proofErr w:type="gramStart"/>
       <w:r>
         <w:t>despeckle</w:t>
       </w:r>
-      <w:proofErr w:type="spellEnd"/>
-      <w:proofErr w:type="gramEnd"/>
       <w:r>
         <w:tab/>
       </w:r>
@@ -1668,11 +1291,9 @@
       <w:pPr>
         <w:spacing w:after="0"/>
       </w:pPr>
-      <w:proofErr w:type="gramStart"/>
       <w:r>
         <w:t>small-20</w:t>
       </w:r>
-      <w:proofErr w:type="gramEnd"/>
       <w:r>
         <w:tab/>
       </w:r>
@@ -1690,11 +1311,9 @@
       <w:pPr>
         <w:spacing w:after="0"/>
       </w:pPr>
-      <w:proofErr w:type="gramStart"/>
       <w:r>
         <w:t>medium-85</w:t>
       </w:r>
-      <w:proofErr w:type="gramEnd"/>
       <w:r>
         <w:tab/>
       </w:r>
@@ -1728,11 +1347,9 @@
       <w:pPr>
         <w:spacing w:after="0"/>
       </w:pPr>
-      <w:proofErr w:type="gramStart"/>
       <w:r>
         <w:t>medium-45</w:t>
       </w:r>
-      <w:proofErr w:type="gramEnd"/>
       <w:r>
         <w:tab/>
       </w:r>
@@ -1750,11 +1367,9 @@
       <w:pPr>
         <w:spacing w:after="0"/>
       </w:pPr>
-      <w:proofErr w:type="gramStart"/>
       <w:r>
         <w:t>medium-85</w:t>
       </w:r>
-      <w:proofErr w:type="gramEnd"/>
       <w:r>
         <w:tab/>
       </w:r>
@@ -1772,14 +1387,12 @@
       <w:pPr>
         <w:spacing w:after="0"/>
       </w:pPr>
-      <w:proofErr w:type="gramStart"/>
       <w:r>
         <w:t>medium-1</w:t>
       </w:r>
       <w:r>
         <w:t>5</w:t>
       </w:r>
-      <w:proofErr w:type="gramEnd"/>
       <w:r>
         <w:tab/>
       </w:r>
@@ -1803,13 +1416,9 @@
       <w:pPr>
         <w:spacing w:after="0"/>
       </w:pPr>
-      <w:proofErr w:type="spellStart"/>
-      <w:proofErr w:type="gramStart"/>
       <w:r>
         <w:t>despeckle</w:t>
       </w:r>
-      <w:proofErr w:type="spellEnd"/>
-      <w:proofErr w:type="gramEnd"/>
       <w:r>
         <w:tab/>
       </w:r>
@@ -1827,11 +1436,9 @@
       <w:pPr>
         <w:spacing w:after="0"/>
       </w:pPr>
-      <w:proofErr w:type="gramStart"/>
       <w:r>
         <w:t>small-20</w:t>
       </w:r>
-      <w:proofErr w:type="gramEnd"/>
       <w:r>
         <w:tab/>
       </w:r>
@@ -1924,11 +1531,9 @@
       <w:pPr>
         <w:spacing w:after="0"/>
       </w:pPr>
-      <w:proofErr w:type="gramStart"/>
       <w:r>
         <w:t>medium-45</w:t>
       </w:r>
-      <w:proofErr w:type="gramEnd"/>
       <w:r>
         <w:tab/>
       </w:r>
@@ -1946,11 +1551,9 @@
       <w:pPr>
         <w:spacing w:after="0"/>
       </w:pPr>
-      <w:proofErr w:type="gramStart"/>
       <w:r>
         <w:t>medium-85</w:t>
       </w:r>
-      <w:proofErr w:type="gramEnd"/>
       <w:r>
         <w:tab/>
       </w:r>
@@ -1968,13 +1571,9 @@
       <w:pPr>
         <w:spacing w:after="0"/>
       </w:pPr>
-      <w:proofErr w:type="spellStart"/>
-      <w:proofErr w:type="gramStart"/>
       <w:r>
         <w:t>despeckle</w:t>
       </w:r>
-      <w:proofErr w:type="spellEnd"/>
-      <w:proofErr w:type="gramEnd"/>
       <w:r>
         <w:tab/>
       </w:r>
@@ -1998,11 +1597,9 @@
       <w:pPr>
         <w:spacing w:after="0"/>
       </w:pPr>
-      <w:proofErr w:type="gramStart"/>
       <w:r>
         <w:t>medium-55</w:t>
       </w:r>
-      <w:proofErr w:type="gramEnd"/>
       <w:r>
         <w:tab/>
       </w:r>
@@ -2048,11 +1645,9 @@
       <w:pPr>
         <w:spacing w:after="0"/>
       </w:pPr>
-      <w:proofErr w:type="gramStart"/>
       <w:r>
         <w:t>small-20</w:t>
       </w:r>
-      <w:proofErr w:type="gramEnd"/>
       <w:r>
         <w:tab/>
       </w:r>
@@ -2070,13 +1665,8 @@
       <w:pPr>
         <w:spacing w:after="0"/>
       </w:pPr>
-      <w:proofErr w:type="gramStart"/>
-      <w:r>
-        <w:t>gaussian-1+</w:t>
-      </w:r>
-      <w:proofErr w:type="gramEnd"/>
-      <w:r>
-        <w:t>medium-15</w:t>
+      <w:r>
+        <w:t>gaussian-1+medium-15</w:t>
       </w:r>
       <w:r>
         <w:tab/>
@@ -2092,11 +1682,9 @@
       <w:pPr>
         <w:spacing w:after="0"/>
       </w:pPr>
-      <w:proofErr w:type="gramStart"/>
       <w:r>
         <w:t>medium-40</w:t>
       </w:r>
-      <w:proofErr w:type="gramEnd"/>
       <w:r>
         <w:tab/>
       </w:r>
@@ -2114,12 +1702,10 @@
       <w:pPr>
         <w:spacing w:after="0"/>
       </w:pPr>
-      <w:proofErr w:type="gramStart"/>
       <w:r>
         <w:lastRenderedPageBreak/>
         <w:t>small-25</w:t>
       </w:r>
-      <w:proofErr w:type="gramEnd"/>
       <w:r>
         <w:tab/>
       </w:r>
@@ -2156,11 +1742,9 @@
       <w:pPr>
         <w:spacing w:after="0"/>
       </w:pPr>
-      <w:proofErr w:type="gramStart"/>
       <w:r>
         <w:t>small-60</w:t>
       </w:r>
-      <w:proofErr w:type="gramEnd"/>
       <w:r>
         <w:tab/>
       </w:r>
@@ -2176,11 +1760,9 @@
       <w:pPr>
         <w:spacing w:after="0"/>
       </w:pPr>
-      <w:proofErr w:type="gramStart"/>
       <w:r>
         <w:t>gaussian-1</w:t>
       </w:r>
-      <w:proofErr w:type="gramEnd"/>
       <w:r>
         <w:tab/>
       </w:r>
@@ -2196,13 +1778,8 @@
       <w:pPr>
         <w:spacing w:after="0"/>
       </w:pPr>
-      <w:proofErr w:type="gramStart"/>
-      <w:r>
-        <w:t>medium-55+</w:t>
-      </w:r>
-      <w:proofErr w:type="gramEnd"/>
-      <w:r>
-        <w:t>large-45</w:t>
+      <w:r>
+        <w:t>medium-55+large-45</w:t>
       </w:r>
       <w:r>
         <w:tab/>
@@ -2218,11 +1795,9 @@
       <w:pPr>
         <w:spacing w:after="0"/>
       </w:pPr>
-      <w:proofErr w:type="gramStart"/>
       <w:r>
         <w:t>gaussian-4</w:t>
       </w:r>
-      <w:proofErr w:type="gramEnd"/>
       <w:r>
         <w:tab/>
       </w:r>
@@ -2245,34 +1820,10 @@
     <w:p/>
     <w:p>
       <w:r>
-        <w:t xml:space="preserve">Custom filters and filter sequences can be supplied via encrypted </w:t>
-      </w:r>
-      <w:proofErr w:type="spellStart"/>
-      <w:r>
-        <w:t>dat</w:t>
-      </w:r>
-      <w:proofErr w:type="spellEnd"/>
-      <w:r>
-        <w:t xml:space="preserve"> (text) files. The file referenced directly from the task/rule configuration </w:t>
-      </w:r>
-      <w:r>
-        <w:t xml:space="preserve">defines the filter sequence to use and should be formatted with each pass on a separate line in the file as in the above section (without comments in parenthesis, although </w:t>
-      </w:r>
-      <w:proofErr w:type="gramStart"/>
-      <w:r>
-        <w:t>comments  following</w:t>
-      </w:r>
-      <w:proofErr w:type="gramEnd"/>
-      <w:r>
-        <w:t xml:space="preserve">  double slashes // are supported). Built-in filters can be specified or a filter can be referenced that is defined in a </w:t>
-      </w:r>
-      <w:proofErr w:type="spellStart"/>
-      <w:r>
-        <w:t>dat</w:t>
-      </w:r>
-      <w:proofErr w:type="spellEnd"/>
-      <w:r>
-        <w:t xml:space="preserve"> file parallel to the sequence file where the filename matches the filter name used. Note that if filter definition file exists under the same name as an existing filter, the custom filter definition file will be used in place of the built-in filter.</w:t>
+        <w:t xml:space="preserve">Custom filters and filter sequences can be supplied via encrypted dat (text) files. The file referenced directly from the task/rule configuration </w:t>
+      </w:r>
+      <w:r>
+        <w:t>defines the filter sequence to use and should be formatted with each pass on a separate line in the file as in the above section (without comments in parenthesis, although comments  following  double slashes // are supported). Built-in filters can be specified or a filter can be referenced that is defined in a dat file parallel to the sequence file where the filename matches the filter name used. Note that if filter definition file exists under the same name as an existing filter, the custom filter definition file will be used in place of the built-in filter.</w:t>
       </w:r>
     </w:p>
     <w:p>
@@ -2301,60 +1852,49 @@
           <w:b/>
         </w:rPr>
       </w:pPr>
-      <w:proofErr w:type="spellStart"/>
       <w:r>
         <w:rPr>
           <w:b/>
         </w:rPr>
         <w:t>customSequence.dat.etf</w:t>
       </w:r>
-      <w:proofErr w:type="spellEnd"/>
-    </w:p>
-    <w:p>
-      <w:pPr>
-        <w:spacing w:after="0"/>
-      </w:pPr>
-      <w:proofErr w:type="gramStart"/>
+    </w:p>
+    <w:p>
+      <w:pPr>
+        <w:spacing w:after="0"/>
+      </w:pPr>
       <w:r>
         <w:t>happy-50</w:t>
       </w:r>
-      <w:proofErr w:type="gramEnd"/>
-    </w:p>
-    <w:p>
-      <w:pPr>
-        <w:spacing w:after="0"/>
-      </w:pPr>
-      <w:proofErr w:type="spellStart"/>
-      <w:proofErr w:type="gramStart"/>
+    </w:p>
+    <w:p>
+      <w:pPr>
+        <w:spacing w:after="0"/>
+      </w:pPr>
       <w:r>
         <w:t>despeckle</w:t>
       </w:r>
-      <w:proofErr w:type="spellEnd"/>
-      <w:proofErr w:type="gramEnd"/>
-    </w:p>
-    <w:p>
-      <w:pPr>
-        <w:spacing w:after="0"/>
-      </w:pPr>
-      <w:proofErr w:type="gramStart"/>
+    </w:p>
+    <w:p>
+      <w:pPr>
+        <w:spacing w:after="0"/>
+      </w:pPr>
       <w:r>
         <w:t>medium-85</w:t>
       </w:r>
-      <w:proofErr w:type="gramEnd"/>
-    </w:p>
-    <w:p>
-      <w:pPr>
-        <w:spacing w:after="0"/>
-      </w:pPr>
-    </w:p>
-    <w:p>
-      <w:pPr>
-        <w:spacing w:after="0"/>
-        <w:rPr>
-          <w:b/>
-        </w:rPr>
-      </w:pPr>
-      <w:proofErr w:type="spellStart"/>
+    </w:p>
+    <w:p>
+      <w:pPr>
+        <w:spacing w:after="0"/>
+      </w:pPr>
+    </w:p>
+    <w:p>
+      <w:pPr>
+        <w:spacing w:after="0"/>
+        <w:rPr>
+          <w:b/>
+        </w:rPr>
+      </w:pPr>
       <w:r>
         <w:rPr>
           <w:b/>
@@ -2367,24 +1907,82 @@
         </w:rPr>
         <w:t>.dat.etf</w:t>
       </w:r>
-      <w:proofErr w:type="spellEnd"/>
-    </w:p>
-    <w:p>
-      <w:pPr>
-        <w:spacing w:after="0"/>
-      </w:pPr>
-      <w:r>
-        <w:t>0</w:t>
-      </w:r>
-      <w:proofErr w:type="gramStart"/>
-      <w:r>
-        <w:t>,  0</w:t>
-      </w:r>
-      <w:proofErr w:type="gramEnd"/>
+    </w:p>
+    <w:p>
+      <w:pPr>
+        <w:spacing w:after="0"/>
+      </w:pPr>
+      <w:r>
+        <w:t>0,  0,  0,  0,  0</w:t>
+      </w:r>
+      <w:r>
+        <w:t>,  0,  0,</w:t>
+      </w:r>
+    </w:p>
+    <w:p>
+      <w:pPr>
+        <w:spacing w:after="0"/>
+      </w:pPr>
+      <w:r>
+        <w:t>0,  0,  0,  0,  0,  0,  0,</w:t>
+      </w:r>
+    </w:p>
+    <w:p>
+      <w:pPr>
+        <w:spacing w:after="0"/>
+      </w:pPr>
+      <w:r>
+        <w:t>0,  0,  8</w:t>
+      </w:r>
+      <w:r>
+        <w:t>,  0,</w:t>
+      </w:r>
+      <w:r>
+        <w:t xml:space="preserve">  8</w:t>
+      </w:r>
+      <w:r>
+        <w:t>,  0,  0,</w:t>
+      </w:r>
+    </w:p>
+    <w:p>
+      <w:pPr>
+        <w:spacing w:after="0"/>
+      </w:pPr>
+      <w:r>
+        <w:t>0,  0,  0,  0,  0,  0,  0,</w:t>
+      </w:r>
+    </w:p>
+    <w:p>
+      <w:pPr>
+        <w:spacing w:after="0"/>
+      </w:pPr>
+      <w:r>
+        <w:t>0,  8</w:t>
+      </w:r>
       <w:r>
         <w:t>,  0,  0,  0</w:t>
       </w:r>
       <w:r>
+        <w:t>,  8</w:t>
+      </w:r>
+      <w:r>
+        <w:t>,  0,</w:t>
+      </w:r>
+    </w:p>
+    <w:p>
+      <w:pPr>
+        <w:spacing w:after="0"/>
+      </w:pPr>
+      <w:r>
+        <w:t>0,  0,  8,  8</w:t>
+      </w:r>
+      <w:r>
+        <w:t>,</w:t>
+      </w:r>
+      <w:r>
+        <w:t xml:space="preserve">  8</w:t>
+      </w:r>
+      <w:r>
         <w:t>,  0,  0,</w:t>
       </w:r>
     </w:p>
@@ -2393,133 +1991,884 @@
         <w:spacing w:after="0"/>
       </w:pPr>
       <w:r>
-        <w:t>0</w:t>
-      </w:r>
-      <w:proofErr w:type="gramStart"/>
-      <w:r>
-        <w:t>,  0</w:t>
-      </w:r>
-      <w:proofErr w:type="gramEnd"/>
-      <w:r>
-        <w:t>,  0,  0,  0,  0,  0,</w:t>
+        <w:t>0,  0,  0,  0,  0</w:t>
+      </w:r>
+      <w:r>
+        <w:t>,  0,  0</w:t>
+      </w:r>
+    </w:p>
+    <w:p>
+      <w:pPr>
+        <w:spacing w:after="0"/>
+      </w:pPr>
+    </w:p>
+    <w:p>
+      <w:pPr>
+        <w:pStyle w:val="Heading1"/>
+      </w:pPr>
+      <w:r>
+        <w:lastRenderedPageBreak/>
+        <w:t>Performance Summary</w:t>
+      </w:r>
+    </w:p>
+    <w:p/>
+    <w:p>
+      <w:r>
+        <w:t>The following tables give a general overview of the speed vs accuracy tradeoffs. Two different data sets were used</w:t>
+      </w:r>
+      <w:r>
+        <w:t xml:space="preserve"> to generate these numbers:</w:t>
+      </w:r>
+      <w:r>
+        <w:br/>
+      </w:r>
+      <w:r>
+        <w:br/>
+        <w:t xml:space="preserve">Test 1: A collection of 66 different image areas with poor quality text in a wide variety of different categories. The results of this test are measured in terms of total expected characters minus the </w:t>
+      </w:r>
+      <w:r>
+        <w:t>levenshtein distance</w:t>
+      </w:r>
+      <w:r>
+        <w:t xml:space="preserve"> of the result from the expected over the total expected characters (roughly the number of correct chars / expected chars).</w:t>
+      </w:r>
+    </w:p>
+    <w:p>
+      <w:r>
+        <w:t xml:space="preserve">Test 2: A set of 27 image samples from the UW LabDE project that contain a significant amount of shading. The results are the capture rate of the test data using the 12/4/13 rules delivery. </w:t>
+      </w:r>
+    </w:p>
+    <w:p>
+      <w:r>
+        <w:t>The processing time wa</w:t>
+      </w:r>
+      <w:r>
+        <w:t xml:space="preserve">s measured </w:t>
+      </w:r>
+      <w:r>
+        <w:t>using Test2</w:t>
+      </w:r>
+      <w:r>
+        <w:t xml:space="preserve">. </w:t>
+      </w:r>
+      <w:r>
+        <w:t xml:space="preserve">Processing time is listed here in terms of </w:t>
+      </w:r>
+      <w:r>
+        <w:t xml:space="preserve">seconds per page. Note that across the larger </w:t>
+      </w:r>
+      <w:r>
+        <w:t xml:space="preserve">UW </w:t>
+      </w:r>
+      <w:r>
+        <w:t>document set, the Enhance OCR task</w:t>
+      </w:r>
+      <w:r>
+        <w:t xml:space="preserve"> was faster; it</w:t>
+      </w:r>
+      <w:r>
+        <w:t xml:space="preserve"> generally took 60-70% of the time that it did on the shaded documents (since there was less text to enhance).</w:t>
+      </w:r>
+    </w:p>
+    <w:p>
+      <w:pPr>
+        <w:rPr>
+          <w:b/>
+        </w:rPr>
+      </w:pPr>
+      <w:r>
+        <w:rPr>
+          <w:b/>
+        </w:rPr>
+        <w:t xml:space="preserve">Table 1: </w:t>
+      </w:r>
+      <w:r>
+        <w:rPr>
+          <w:b/>
+        </w:rPr>
+        <w:t>General enhancement slider</w:t>
+      </w:r>
+      <w:r>
+        <w:rPr>
+          <w:b/>
+        </w:rPr>
+        <w:t xml:space="preserve"> settings</w:t>
+      </w:r>
+    </w:p>
+    <w:tbl>
+      <w:tblPr>
+        <w:tblStyle w:val="TableGrid"/>
+        <w:tblW w:w="0" w:type="auto"/>
+        <w:tblLook w:val="04A0" w:firstRow="1" w:lastRow="0" w:firstColumn="1" w:lastColumn="0" w:noHBand="0" w:noVBand="1"/>
+      </w:tblPr>
+      <w:tblGrid>
+        <w:gridCol w:w="2394"/>
+        <w:gridCol w:w="2394"/>
+        <w:gridCol w:w="2394"/>
+        <w:gridCol w:w="2394"/>
+      </w:tblGrid>
+      <w:tr>
+        <w:tc>
+          <w:tcPr>
+            <w:tcW w:w="2394" w:type="dxa"/>
+          </w:tcPr>
+          <w:p>
+            <w:pPr>
+              <w:rPr>
+                <w:b/>
+              </w:rPr>
+            </w:pPr>
+          </w:p>
+        </w:tc>
+        <w:tc>
+          <w:tcPr>
+            <w:tcW w:w="2394" w:type="dxa"/>
+          </w:tcPr>
+          <w:p>
+            <w:pPr>
+              <w:rPr>
+                <w:b/>
+              </w:rPr>
+            </w:pPr>
+            <w:r>
+              <w:rPr>
+                <w:b/>
+              </w:rPr>
+              <w:t>Test 1 accuracy</w:t>
+            </w:r>
+          </w:p>
+        </w:tc>
+        <w:tc>
+          <w:tcPr>
+            <w:tcW w:w="2394" w:type="dxa"/>
+          </w:tcPr>
+          <w:p>
+            <w:pPr>
+              <w:rPr>
+                <w:b/>
+              </w:rPr>
+            </w:pPr>
+            <w:r>
+              <w:rPr>
+                <w:b/>
+              </w:rPr>
+              <w:t>Test 2</w:t>
+            </w:r>
+            <w:r>
+              <w:rPr>
+                <w:b/>
+              </w:rPr>
+              <w:t xml:space="preserve"> accuracy</w:t>
+            </w:r>
+          </w:p>
+        </w:tc>
+        <w:tc>
+          <w:tcPr>
+            <w:tcW w:w="2394" w:type="dxa"/>
+          </w:tcPr>
+          <w:p>
+            <w:pPr>
+              <w:rPr>
+                <w:b/>
+              </w:rPr>
+            </w:pPr>
+            <w:r>
+              <w:rPr>
+                <w:b/>
+              </w:rPr>
+              <w:t>Test 2 speed (sec/page)</w:t>
+            </w:r>
+          </w:p>
+        </w:tc>
+      </w:tr>
+      <w:tr>
+        <w:tc>
+          <w:tcPr>
+            <w:tcW w:w="2394" w:type="dxa"/>
+          </w:tcPr>
+          <w:p>
+            <w:pPr>
+              <w:rPr>
+                <w:b/>
+              </w:rPr>
+            </w:pPr>
+            <w:r>
+              <w:rPr>
+                <w:b/>
+              </w:rPr>
+              <w:t>Original OCR</w:t>
+            </w:r>
+          </w:p>
+        </w:tc>
+        <w:tc>
+          <w:tcPr>
+            <w:tcW w:w="2394" w:type="dxa"/>
+          </w:tcPr>
+          <w:p>
+            <w:r>
+              <w:t>44.14 %</w:t>
+            </w:r>
+          </w:p>
+        </w:tc>
+        <w:tc>
+          <w:tcPr>
+            <w:tcW w:w="2394" w:type="dxa"/>
+          </w:tcPr>
+          <w:p>
+            <w:r>
+              <w:t>32.83 %</w:t>
+            </w:r>
+          </w:p>
+        </w:tc>
+        <w:tc>
+          <w:tcPr>
+            <w:tcW w:w="2394" w:type="dxa"/>
+          </w:tcPr>
+          <w:p/>
+        </w:tc>
+      </w:tr>
+      <w:tr>
+        <w:tc>
+          <w:tcPr>
+            <w:tcW w:w="2394" w:type="dxa"/>
+          </w:tcPr>
+          <w:p>
+            <w:pPr>
+              <w:rPr>
+                <w:b/>
+              </w:rPr>
+            </w:pPr>
+            <w:r>
+              <w:rPr>
+                <w:b/>
+              </w:rPr>
+              <w:t>Low</w:t>
+            </w:r>
+          </w:p>
+        </w:tc>
+        <w:tc>
+          <w:tcPr>
+            <w:tcW w:w="2394" w:type="dxa"/>
+          </w:tcPr>
+          <w:p>
+            <w:r>
+              <w:t>63.98 %</w:t>
+            </w:r>
+          </w:p>
+        </w:tc>
+        <w:tc>
+          <w:tcPr>
+            <w:tcW w:w="2394" w:type="dxa"/>
+          </w:tcPr>
+          <w:p>
+            <w:r>
+              <w:t>53.08 %</w:t>
+            </w:r>
+          </w:p>
+        </w:tc>
+        <w:tc>
+          <w:tcPr>
+            <w:tcW w:w="2394" w:type="dxa"/>
+          </w:tcPr>
+          <w:p>
+            <w:r>
+              <w:t>12.11</w:t>
+            </w:r>
+          </w:p>
+        </w:tc>
+      </w:tr>
+      <w:tr>
+        <w:tc>
+          <w:tcPr>
+            <w:tcW w:w="2394" w:type="dxa"/>
+          </w:tcPr>
+          <w:p>
+            <w:pPr>
+              <w:rPr>
+                <w:b/>
+              </w:rPr>
+            </w:pPr>
+            <w:r>
+              <w:rPr>
+                <w:b/>
+              </w:rPr>
+              <w:t>Medium</w:t>
+            </w:r>
+          </w:p>
+        </w:tc>
+        <w:tc>
+          <w:tcPr>
+            <w:tcW w:w="2394" w:type="dxa"/>
+          </w:tcPr>
+          <w:p>
+            <w:r>
+              <w:t>76.72 %</w:t>
+            </w:r>
+          </w:p>
+        </w:tc>
+        <w:tc>
+          <w:tcPr>
+            <w:tcW w:w="2394" w:type="dxa"/>
+          </w:tcPr>
+          <w:p>
+            <w:r>
+              <w:t>58.69 %</w:t>
+            </w:r>
+          </w:p>
+        </w:tc>
+        <w:tc>
+          <w:tcPr>
+            <w:tcW w:w="2394" w:type="dxa"/>
+          </w:tcPr>
+          <w:p>
+            <w:r>
+              <w:t>20.00</w:t>
+            </w:r>
+          </w:p>
+        </w:tc>
+      </w:tr>
+      <w:tr>
+        <w:tc>
+          <w:tcPr>
+            <w:tcW w:w="2394" w:type="dxa"/>
+          </w:tcPr>
+          <w:p>
+            <w:pPr>
+              <w:rPr>
+                <w:b/>
+              </w:rPr>
+            </w:pPr>
+            <w:r>
+              <w:rPr>
+                <w:b/>
+              </w:rPr>
+              <w:t>High</w:t>
+            </w:r>
+          </w:p>
+        </w:tc>
+        <w:tc>
+          <w:tcPr>
+            <w:tcW w:w="2394" w:type="dxa"/>
+          </w:tcPr>
+          <w:p>
+            <w:r>
+              <w:t>80.95 %</w:t>
+            </w:r>
+          </w:p>
+        </w:tc>
+        <w:tc>
+          <w:tcPr>
+            <w:tcW w:w="2394" w:type="dxa"/>
+          </w:tcPr>
+          <w:p>
+            <w:r>
+              <w:t>61.70 %</w:t>
+            </w:r>
+          </w:p>
+        </w:tc>
+        <w:tc>
+          <w:tcPr>
+            <w:tcW w:w="2394" w:type="dxa"/>
+          </w:tcPr>
+          <w:p>
+            <w:r>
+              <w:t>25.83</w:t>
+            </w:r>
+          </w:p>
+        </w:tc>
+      </w:tr>
+    </w:tbl>
+    <w:p>
+      <w:r>
+        <w:t>(</w:t>
+      </w:r>
+      <w:r>
+        <w:t>OCR confidence threshold set to 60%</w:t>
+      </w:r>
+      <w:r>
+        <w:t>)</w:t>
+      </w:r>
+    </w:p>
+    <w:p>
+      <w:pPr>
+        <w:rPr>
+          <w:b/>
+        </w:rPr>
+      </w:pPr>
+      <w:r>
+        <w:rPr>
+          <w:b/>
+        </w:rPr>
+        <w:t>Table 2</w:t>
+      </w:r>
+      <w:r>
+        <w:rPr>
+          <w:b/>
+        </w:rPr>
+        <w:t xml:space="preserve">: </w:t>
+      </w:r>
+      <w:r>
+        <w:rPr>
+          <w:b/>
+        </w:rPr>
+        <w:t>OCR confidence threshold</w:t>
+      </w:r>
+      <w:r>
+        <w:rPr>
+          <w:b/>
+        </w:rPr>
+        <w:t xml:space="preserve"> settings</w:t>
+      </w:r>
+    </w:p>
+    <w:tbl>
+      <w:tblPr>
+        <w:tblStyle w:val="TableGrid"/>
+        <w:tblW w:w="0" w:type="auto"/>
+        <w:tblLook w:val="04A0" w:firstRow="1" w:lastRow="0" w:firstColumn="1" w:lastColumn="0" w:noHBand="0" w:noVBand="1"/>
+      </w:tblPr>
+      <w:tblGrid>
+        <w:gridCol w:w="2394"/>
+        <w:gridCol w:w="2394"/>
+        <w:gridCol w:w="2394"/>
+        <w:gridCol w:w="2394"/>
+      </w:tblGrid>
+      <w:tr>
+        <w:tc>
+          <w:tcPr>
+            <w:tcW w:w="2394" w:type="dxa"/>
+          </w:tcPr>
+          <w:p>
+            <w:pPr>
+              <w:spacing w:line="276" w:lineRule="auto"/>
+              <w:rPr>
+                <w:b/>
+              </w:rPr>
+            </w:pPr>
+          </w:p>
+        </w:tc>
+        <w:tc>
+          <w:tcPr>
+            <w:tcW w:w="2394" w:type="dxa"/>
+          </w:tcPr>
+          <w:p>
+            <w:pPr>
+              <w:spacing w:line="276" w:lineRule="auto"/>
+              <w:rPr>
+                <w:b/>
+              </w:rPr>
+            </w:pPr>
+            <w:r>
+              <w:rPr>
+                <w:b/>
+              </w:rPr>
+              <w:t>Test 1 accuracy</w:t>
+            </w:r>
+          </w:p>
+        </w:tc>
+        <w:tc>
+          <w:tcPr>
+            <w:tcW w:w="2394" w:type="dxa"/>
+          </w:tcPr>
+          <w:p>
+            <w:pPr>
+              <w:spacing w:line="276" w:lineRule="auto"/>
+              <w:rPr>
+                <w:b/>
+              </w:rPr>
+            </w:pPr>
+            <w:r>
+              <w:rPr>
+                <w:b/>
+              </w:rPr>
+              <w:t>Test 2 accuracy</w:t>
+            </w:r>
+          </w:p>
+        </w:tc>
+        <w:tc>
+          <w:tcPr>
+            <w:tcW w:w="2394" w:type="dxa"/>
+          </w:tcPr>
+          <w:p>
+            <w:pPr>
+              <w:spacing w:line="276" w:lineRule="auto"/>
+              <w:rPr>
+                <w:b/>
+              </w:rPr>
+            </w:pPr>
+            <w:r>
+              <w:rPr>
+                <w:b/>
+              </w:rPr>
+              <w:t>Test 2 speed (sec/page)</w:t>
+            </w:r>
+          </w:p>
+        </w:tc>
+      </w:tr>
+      <w:tr>
+        <w:tc>
+          <w:tcPr>
+            <w:tcW w:w="2394" w:type="dxa"/>
+          </w:tcPr>
+          <w:p>
+            <w:pPr>
+              <w:spacing w:line="276" w:lineRule="auto"/>
+              <w:rPr>
+                <w:b/>
+              </w:rPr>
+            </w:pPr>
+            <w:r>
+              <w:rPr>
+                <w:b/>
+              </w:rPr>
+              <w:t>Original OCR</w:t>
+            </w:r>
+          </w:p>
+        </w:tc>
+        <w:tc>
+          <w:tcPr>
+            <w:tcW w:w="2394" w:type="dxa"/>
+          </w:tcPr>
+          <w:p>
+            <w:pPr>
+              <w:spacing w:line="276" w:lineRule="auto"/>
+            </w:pPr>
+            <w:r>
+              <w:t>44.14 %</w:t>
+            </w:r>
+          </w:p>
+        </w:tc>
+        <w:tc>
+          <w:tcPr>
+            <w:tcW w:w="2394" w:type="dxa"/>
+          </w:tcPr>
+          <w:p>
+            <w:pPr>
+              <w:spacing w:line="276" w:lineRule="auto"/>
+            </w:pPr>
+            <w:r>
+              <w:t>32.83 %</w:t>
+            </w:r>
+          </w:p>
+        </w:tc>
+        <w:tc>
+          <w:tcPr>
+            <w:tcW w:w="2394" w:type="dxa"/>
+          </w:tcPr>
+          <w:p>
+            <w:pPr>
+              <w:spacing w:line="276" w:lineRule="auto"/>
+            </w:pPr>
+          </w:p>
+        </w:tc>
+      </w:tr>
+      <w:tr>
+        <w:tc>
+          <w:tcPr>
+            <w:tcW w:w="2394" w:type="dxa"/>
+          </w:tcPr>
+          <w:p>
+            <w:pPr>
+              <w:spacing w:line="276" w:lineRule="auto"/>
+              <w:rPr>
+                <w:b/>
+              </w:rPr>
+            </w:pPr>
+            <w:r>
+              <w:rPr>
+                <w:b/>
+              </w:rPr>
+              <w:t>40</w:t>
+            </w:r>
+          </w:p>
+        </w:tc>
+        <w:tc>
+          <w:tcPr>
+            <w:tcW w:w="2394" w:type="dxa"/>
+          </w:tcPr>
+          <w:p>
+            <w:pPr>
+              <w:spacing w:line="276" w:lineRule="auto"/>
+            </w:pPr>
+            <w:r>
+              <w:t>78.93 %</w:t>
+            </w:r>
+          </w:p>
+        </w:tc>
+        <w:tc>
+          <w:tcPr>
+            <w:tcW w:w="2394" w:type="dxa"/>
+          </w:tcPr>
+          <w:p>
+            <w:pPr>
+              <w:spacing w:line="276" w:lineRule="auto"/>
+            </w:pPr>
+            <w:r>
+              <w:t>57.59 %</w:t>
+            </w:r>
+          </w:p>
+        </w:tc>
+        <w:tc>
+          <w:tcPr>
+            <w:tcW w:w="2394" w:type="dxa"/>
+          </w:tcPr>
+          <w:p>
+            <w:pPr>
+              <w:spacing w:line="276" w:lineRule="auto"/>
+            </w:pPr>
+            <w:r>
+              <w:t>17.84</w:t>
+            </w:r>
+          </w:p>
+        </w:tc>
+      </w:tr>
+      <w:tr>
+        <w:tc>
+          <w:tcPr>
+            <w:tcW w:w="2394" w:type="dxa"/>
+          </w:tcPr>
+          <w:p>
+            <w:pPr>
+              <w:spacing w:line="276" w:lineRule="auto"/>
+              <w:rPr>
+                <w:b/>
+              </w:rPr>
+            </w:pPr>
+            <w:r>
+              <w:rPr>
+                <w:b/>
+              </w:rPr>
+              <w:t>50</w:t>
+            </w:r>
+          </w:p>
+        </w:tc>
+        <w:tc>
+          <w:tcPr>
+            <w:tcW w:w="2394" w:type="dxa"/>
+          </w:tcPr>
+          <w:p>
+            <w:pPr>
+              <w:spacing w:line="276" w:lineRule="auto"/>
+            </w:pPr>
+            <w:r>
+              <w:t>79.97 %</w:t>
+            </w:r>
+          </w:p>
+        </w:tc>
+        <w:tc>
+          <w:tcPr>
+            <w:tcW w:w="2394" w:type="dxa"/>
+          </w:tcPr>
+          <w:p>
+            <w:pPr>
+              <w:spacing w:line="276" w:lineRule="auto"/>
+            </w:pPr>
+            <w:r>
+              <w:t>60.60 %</w:t>
+            </w:r>
+          </w:p>
+        </w:tc>
+        <w:tc>
+          <w:tcPr>
+            <w:tcW w:w="2394" w:type="dxa"/>
+          </w:tcPr>
+          <w:p>
+            <w:pPr>
+              <w:spacing w:line="276" w:lineRule="auto"/>
+            </w:pPr>
+            <w:r>
+              <w:t>23.24</w:t>
+            </w:r>
+          </w:p>
+        </w:tc>
+      </w:tr>
+      <w:tr>
+        <w:tc>
+          <w:tcPr>
+            <w:tcW w:w="2394" w:type="dxa"/>
+          </w:tcPr>
+          <w:p>
+            <w:pPr>
+              <w:spacing w:line="276" w:lineRule="auto"/>
+              <w:rPr>
+                <w:b/>
+              </w:rPr>
+            </w:pPr>
+            <w:r>
+              <w:rPr>
+                <w:b/>
+              </w:rPr>
+              <w:t>60</w:t>
+            </w:r>
+          </w:p>
+        </w:tc>
+        <w:tc>
+          <w:tcPr>
+            <w:tcW w:w="2394" w:type="dxa"/>
+          </w:tcPr>
+          <w:p>
+            <w:pPr>
+              <w:spacing w:line="276" w:lineRule="auto"/>
+            </w:pPr>
+            <w:r>
+              <w:t>80.95 %</w:t>
+            </w:r>
+          </w:p>
+        </w:tc>
+        <w:tc>
+          <w:tcPr>
+            <w:tcW w:w="2394" w:type="dxa"/>
+          </w:tcPr>
+          <w:p>
+            <w:pPr>
+              <w:spacing w:line="276" w:lineRule="auto"/>
+            </w:pPr>
+            <w:r>
+              <w:t>61.70 %</w:t>
+            </w:r>
+          </w:p>
+        </w:tc>
+        <w:tc>
+          <w:tcPr>
+            <w:tcW w:w="2394" w:type="dxa"/>
+          </w:tcPr>
+          <w:p>
+            <w:pPr>
+              <w:spacing w:line="276" w:lineRule="auto"/>
+            </w:pPr>
+            <w:r>
+              <w:t>25.83</w:t>
+            </w:r>
+          </w:p>
+        </w:tc>
+      </w:tr>
+      <w:tr>
+        <w:tc>
+          <w:tcPr>
+            <w:tcW w:w="2394" w:type="dxa"/>
+          </w:tcPr>
+          <w:p>
+            <w:pPr>
+              <w:rPr>
+                <w:b/>
+              </w:rPr>
+            </w:pPr>
+            <w:r>
+              <w:rPr>
+                <w:b/>
+              </w:rPr>
+              <w:t>70</w:t>
+            </w:r>
+          </w:p>
+        </w:tc>
+        <w:tc>
+          <w:tcPr>
+            <w:tcW w:w="2394" w:type="dxa"/>
+          </w:tcPr>
+          <w:p>
+            <w:r>
+              <w:t>80.77 %</w:t>
+            </w:r>
+          </w:p>
+        </w:tc>
+        <w:tc>
+          <w:tcPr>
+            <w:tcW w:w="2394" w:type="dxa"/>
+          </w:tcPr>
+          <w:p>
+            <w:r>
+              <w:t>61.29 %</w:t>
+            </w:r>
+          </w:p>
+        </w:tc>
+        <w:tc>
+          <w:tcPr>
+            <w:tcW w:w="2394" w:type="dxa"/>
+          </w:tcPr>
+          <w:p>
+            <w:r>
+              <w:t>27.03</w:t>
+            </w:r>
+          </w:p>
+        </w:tc>
+      </w:tr>
+      <w:tr>
+        <w:tc>
+          <w:tcPr>
+            <w:tcW w:w="2394" w:type="dxa"/>
+          </w:tcPr>
+          <w:p>
+            <w:pPr>
+              <w:rPr>
+                <w:b/>
+              </w:rPr>
+            </w:pPr>
+            <w:r>
+              <w:rPr>
+                <w:b/>
+              </w:rPr>
+              <w:t>80</w:t>
+            </w:r>
+          </w:p>
+        </w:tc>
+        <w:tc>
+          <w:tcPr>
+            <w:tcW w:w="2394" w:type="dxa"/>
+          </w:tcPr>
+          <w:p>
+            <w:r>
+              <w:t>79.38 %</w:t>
+            </w:r>
+          </w:p>
+        </w:tc>
+        <w:tc>
+          <w:tcPr>
+            <w:tcW w:w="2394" w:type="dxa"/>
+          </w:tcPr>
+          <w:p>
+            <w:r>
+              <w:t>61.42 %</w:t>
+            </w:r>
+          </w:p>
+        </w:tc>
+        <w:tc>
+          <w:tcPr>
+            <w:tcW w:w="2394" w:type="dxa"/>
+          </w:tcPr>
+          <w:p>
+            <w:r>
+              <w:t>31.14</w:t>
+            </w:r>
+          </w:p>
+        </w:tc>
+      </w:tr>
+    </w:tbl>
+    <w:p>
+      <w:pPr>
+        <w:spacing w:after="0"/>
+        <w:rPr>
+          <w:b/>
+        </w:rPr>
+      </w:pPr>
+      <w:r>
+        <w:t>(</w:t>
       </w:r>
       <w:bookmarkStart w:id="0" w:name="_GoBack"/>
       <w:bookmarkEnd w:id="0"/>
-    </w:p>
-    <w:p>
-      <w:pPr>
-        <w:spacing w:after="0"/>
-      </w:pPr>
-      <w:r>
-        <w:t>0</w:t>
-      </w:r>
-      <w:proofErr w:type="gramStart"/>
-      <w:r>
-        <w:t>,  0</w:t>
-      </w:r>
-      <w:proofErr w:type="gramEnd"/>
-      <w:r>
-        <w:t>,  8</w:t>
-      </w:r>
-      <w:r>
-        <w:t>,  0,</w:t>
-      </w:r>
-      <w:r>
-        <w:t xml:space="preserve">  8</w:t>
-      </w:r>
-      <w:r>
-        <w:t>,  0,  0,</w:t>
-      </w:r>
-    </w:p>
-    <w:p>
-      <w:pPr>
-        <w:spacing w:after="0"/>
-      </w:pPr>
-      <w:r>
-        <w:t>0</w:t>
-      </w:r>
-      <w:proofErr w:type="gramStart"/>
-      <w:r>
-        <w:t>,  0</w:t>
-      </w:r>
-      <w:proofErr w:type="gramEnd"/>
-      <w:r>
-        <w:t>,  0,  0,  0,  0,  0,</w:t>
-      </w:r>
-    </w:p>
-    <w:p>
-      <w:pPr>
-        <w:spacing w:after="0"/>
-      </w:pPr>
-      <w:r>
-        <w:t>0</w:t>
-      </w:r>
-      <w:proofErr w:type="gramStart"/>
-      <w:r>
-        <w:t>,  8</w:t>
-      </w:r>
-      <w:proofErr w:type="gramEnd"/>
-      <w:r>
-        <w:t>,  0,  0,  0</w:t>
-      </w:r>
-      <w:r>
-        <w:t>,  8</w:t>
-      </w:r>
-      <w:r>
-        <w:t>,  0,</w:t>
-      </w:r>
-    </w:p>
-    <w:p>
-      <w:pPr>
-        <w:spacing w:after="0"/>
-      </w:pPr>
-      <w:r>
-        <w:t>0</w:t>
-      </w:r>
-      <w:proofErr w:type="gramStart"/>
-      <w:r>
-        <w:t>,  0</w:t>
-      </w:r>
-      <w:proofErr w:type="gramEnd"/>
-      <w:r>
-        <w:t>,  8,  8</w:t>
-      </w:r>
-      <w:r>
-        <w:t>,</w:t>
-      </w:r>
-      <w:r>
-        <w:t xml:space="preserve">  8</w:t>
-      </w:r>
-      <w:r>
-        <w:t>,  0,  0,</w:t>
-      </w:r>
-    </w:p>
-    <w:p>
-      <w:pPr>
-        <w:spacing w:after="0"/>
-      </w:pPr>
-      <w:r>
-        <w:t>0</w:t>
-      </w:r>
-      <w:proofErr w:type="gramStart"/>
-      <w:r>
-        <w:t>,  0</w:t>
-      </w:r>
-      <w:proofErr w:type="gramEnd"/>
-      <w:r>
-        <w:t>,  0,  0,  0</w:t>
-      </w:r>
-      <w:r>
-        <w:t>,  0,  0</w:t>
-      </w:r>
-    </w:p>
-    <w:p>
-      <w:pPr>
-        <w:spacing w:after="0"/>
-      </w:pPr>
-    </w:p>
-    <w:p/>
-    <w:p/>
+      <w:r>
+        <w:t>General enhancement slider set to high</w:t>
+      </w:r>
+      <w:r>
+        <w:t>)</w:t>
+      </w:r>
+    </w:p>
+    <w:p>
+      <w:pPr>
+        <w:spacing w:after="0"/>
+        <w:rPr>
+          <w:b/>
+        </w:rPr>
+      </w:pPr>
+    </w:p>
     <w:sectPr>
       <w:pgSz w:w="12240" w:h="15840"/>
       <w:pgMar w:top="1440" w:right="1440" w:bottom="1440" w:left="1440" w:header="720" w:footer="720" w:gutter="0"/>
@@ -2646,6 +2995,92 @@
     </w:lvl>
   </w:abstractNum>
   <w:abstractNum w:abstractNumId="1">
+    <w:nsid w:val="356D432E"/>
+    <w:multiLevelType w:val="hybridMultilevel"/>
+    <w:tmpl w:val="FDCE574C"/>
+    <w:lvl w:ilvl="0" w:tplc="04090011">
+      <w:start w:val="1"/>
+      <w:numFmt w:val="decimal"/>
+      <w:lvlText w:val="%1)"/>
+      <w:lvlJc w:val="left"/>
+      <w:pPr>
+        <w:ind w:left="1080" w:hanging="360"/>
+      </w:pPr>
+    </w:lvl>
+    <w:lvl w:ilvl="1" w:tplc="04090019" w:tentative="1">
+      <w:start w:val="1"/>
+      <w:numFmt w:val="lowerLetter"/>
+      <w:lvlText w:val="%2."/>
+      <w:lvlJc w:val="left"/>
+      <w:pPr>
+        <w:ind w:left="1800" w:hanging="360"/>
+      </w:pPr>
+    </w:lvl>
+    <w:lvl w:ilvl="2" w:tplc="0409001B" w:tentative="1">
+      <w:start w:val="1"/>
+      <w:numFmt w:val="lowerRoman"/>
+      <w:lvlText w:val="%3."/>
+      <w:lvlJc w:val="right"/>
+      <w:pPr>
+        <w:ind w:left="2520" w:hanging="180"/>
+      </w:pPr>
+    </w:lvl>
+    <w:lvl w:ilvl="3" w:tplc="0409000F" w:tentative="1">
+      <w:start w:val="1"/>
+      <w:numFmt w:val="decimal"/>
+      <w:lvlText w:val="%4."/>
+      <w:lvlJc w:val="left"/>
+      <w:pPr>
+        <w:ind w:left="3240" w:hanging="360"/>
+      </w:pPr>
+    </w:lvl>
+    <w:lvl w:ilvl="4" w:tplc="04090019" w:tentative="1">
+      <w:start w:val="1"/>
+      <w:numFmt w:val="lowerLetter"/>
+      <w:lvlText w:val="%5."/>
+      <w:lvlJc w:val="left"/>
+      <w:pPr>
+        <w:ind w:left="3960" w:hanging="360"/>
+      </w:pPr>
+    </w:lvl>
+    <w:lvl w:ilvl="5" w:tplc="0409001B" w:tentative="1">
+      <w:start w:val="1"/>
+      <w:numFmt w:val="lowerRoman"/>
+      <w:lvlText w:val="%6."/>
+      <w:lvlJc w:val="right"/>
+      <w:pPr>
+        <w:ind w:left="4680" w:hanging="180"/>
+      </w:pPr>
+    </w:lvl>
+    <w:lvl w:ilvl="6" w:tplc="0409000F" w:tentative="1">
+      <w:start w:val="1"/>
+      <w:numFmt w:val="decimal"/>
+      <w:lvlText w:val="%7."/>
+      <w:lvlJc w:val="left"/>
+      <w:pPr>
+        <w:ind w:left="5400" w:hanging="360"/>
+      </w:pPr>
+    </w:lvl>
+    <w:lvl w:ilvl="7" w:tplc="04090019" w:tentative="1">
+      <w:start w:val="1"/>
+      <w:numFmt w:val="lowerLetter"/>
+      <w:lvlText w:val="%8."/>
+      <w:lvlJc w:val="left"/>
+      <w:pPr>
+        <w:ind w:left="6120" w:hanging="360"/>
+      </w:pPr>
+    </w:lvl>
+    <w:lvl w:ilvl="8" w:tplc="0409001B" w:tentative="1">
+      <w:start w:val="1"/>
+      <w:numFmt w:val="lowerRoman"/>
+      <w:lvlText w:val="%9."/>
+      <w:lvlJc w:val="right"/>
+      <w:pPr>
+        <w:ind w:left="6840" w:hanging="180"/>
+      </w:pPr>
+    </w:lvl>
+  </w:abstractNum>
+  <w:abstractNum w:abstractNumId="2">
     <w:nsid w:val="49E049AE"/>
     <w:multiLevelType w:val="hybridMultilevel"/>
     <w:tmpl w:val="6EAC1E7C"/>
@@ -2735,10 +3170,13 @@
     </w:lvl>
   </w:abstractNum>
   <w:num w:numId="1">
-    <w:abstractNumId w:val="1"/>
+    <w:abstractNumId w:val="2"/>
   </w:num>
   <w:num w:numId="2">
     <w:abstractNumId w:val="0"/>
+  </w:num>
+  <w:num w:numId="3">
+    <w:abstractNumId w:val="1"/>
   </w:num>
 </w:numbering>
 </file>
@@ -3017,6 +3455,32 @@
       <w:szCs w:val="26"/>
     </w:rPr>
   </w:style>
+  <w:style w:type="table" w:styleId="TableGrid">
+    <w:name w:val="Table Grid"/>
+    <w:basedOn w:val="TableNormal"/>
+    <w:uiPriority w:val="59"/>
+    <w:rsid w:val="00C6503C"/>
+    <w:pPr>
+      <w:spacing w:after="0" w:line="240" w:lineRule="auto"/>
+    </w:pPr>
+    <w:tblPr>
+      <w:tblInd w:w="0" w:type="dxa"/>
+      <w:tblBorders>
+        <w:top w:val="single" w:sz="4" w:space="0" w:color="auto"/>
+        <w:left w:val="single" w:sz="4" w:space="0" w:color="auto"/>
+        <w:bottom w:val="single" w:sz="4" w:space="0" w:color="auto"/>
+        <w:right w:val="single" w:sz="4" w:space="0" w:color="auto"/>
+        <w:insideH w:val="single" w:sz="4" w:space="0" w:color="auto"/>
+        <w:insideV w:val="single" w:sz="4" w:space="0" w:color="auto"/>
+      </w:tblBorders>
+      <w:tblCellMar>
+        <w:top w:w="0" w:type="dxa"/>
+        <w:left w:w="108" w:type="dxa"/>
+        <w:bottom w:w="0" w:type="dxa"/>
+        <w:right w:w="108" w:type="dxa"/>
+      </w:tblCellMar>
+    </w:tblPr>
+  </w:style>
 </w:styles>
 </file>
 
@@ -3293,6 +3757,32 @@
       <w:sz w:val="26"/>
       <w:szCs w:val="26"/>
     </w:rPr>
+  </w:style>
+  <w:style w:type="table" w:styleId="TableGrid">
+    <w:name w:val="Table Grid"/>
+    <w:basedOn w:val="TableNormal"/>
+    <w:uiPriority w:val="59"/>
+    <w:rsid w:val="00C6503C"/>
+    <w:pPr>
+      <w:spacing w:after="0" w:line="240" w:lineRule="auto"/>
+    </w:pPr>
+    <w:tblPr>
+      <w:tblInd w:w="0" w:type="dxa"/>
+      <w:tblBorders>
+        <w:top w:val="single" w:sz="4" w:space="0" w:color="auto"/>
+        <w:left w:val="single" w:sz="4" w:space="0" w:color="auto"/>
+        <w:bottom w:val="single" w:sz="4" w:space="0" w:color="auto"/>
+        <w:right w:val="single" w:sz="4" w:space="0" w:color="auto"/>
+        <w:insideH w:val="single" w:sz="4" w:space="0" w:color="auto"/>
+        <w:insideV w:val="single" w:sz="4" w:space="0" w:color="auto"/>
+      </w:tblBorders>
+      <w:tblCellMar>
+        <w:top w:w="0" w:type="dxa"/>
+        <w:left w:w="108" w:type="dxa"/>
+        <w:bottom w:w="0" w:type="dxa"/>
+        <w:right w:w="108" w:type="dxa"/>
+      </w:tblCellMar>
+    </w:tblPr>
   </w:style>
 </w:styles>
 </file>

</xml_diff>

<commit_message>
﻿https://extract.atlassian.net/browse/ISSUE-12040 Re-phrased and optimized the “focused” filter settings. Also added sample text in the UI to make it clear what situations the various methods should work best on.
Updated documentation and test results to reflect these changes.

Reviewed by:
William (1/1)

[git-vault-id] Extract$/Engineering@28526/70518
</commit_message>
<xml_diff>
--- a/ProductDevelopment/AttributeFinder/AFValueModifiers/Req-Design/EnhanceOCR.docx
+++ b/ProductDevelopment/AttributeFinder/AFValueModifiers/Req-Design/EnhanceOCR.docx
@@ -13,15 +13,7 @@
     <w:p/>
     <w:p>
       <w:r>
-        <w:t xml:space="preserve">Both the </w:t>
-      </w:r>
-      <w:proofErr w:type="spellStart"/>
-      <w:r>
-        <w:t>EnhanceOCR</w:t>
-      </w:r>
-      <w:proofErr w:type="spellEnd"/>
-      <w:r>
-        <w:t xml:space="preserve"> rule object and task attempt to take existing</w:t>
+        <w:t>Both the EnhanceOCR rule object and task attempt to take existing</w:t>
       </w:r>
       <w:r>
         <w:t xml:space="preserve"> OCR</w:t>
@@ -39,25 +31,7 @@
         <w:t xml:space="preserve">improve it by running image regions through one or more filters and comparing the OCR result on the filtered images to the original OCR results. </w:t>
       </w:r>
       <w:r>
-        <w:t xml:space="preserve">All incarnations use the original document text (from </w:t>
-      </w:r>
-      <w:proofErr w:type="spellStart"/>
-      <w:proofErr w:type="gramStart"/>
-      <w:r>
-        <w:t>uss</w:t>
-      </w:r>
-      <w:proofErr w:type="spellEnd"/>
-      <w:proofErr w:type="gramEnd"/>
-      <w:r>
-        <w:t xml:space="preserve"> file) and will fail if the </w:t>
-      </w:r>
-      <w:proofErr w:type="spellStart"/>
-      <w:r>
-        <w:t>uss</w:t>
-      </w:r>
-      <w:proofErr w:type="spellEnd"/>
-      <w:r>
-        <w:t xml:space="preserve"> is not present.</w:t>
+        <w:t>All incarnations use the original document text (from uss file) and will fail if the uss is not present.</w:t>
       </w:r>
     </w:p>
     <w:p>
@@ -65,17 +39,7 @@
         <w:t>Enhance OCR task: Processes the entire area of every page.</w:t>
       </w:r>
       <w:r>
-        <w:t xml:space="preserve"> The </w:t>
-      </w:r>
-      <w:proofErr w:type="spellStart"/>
-      <w:proofErr w:type="gramStart"/>
-      <w:r>
-        <w:t>uss</w:t>
-      </w:r>
-      <w:proofErr w:type="spellEnd"/>
-      <w:proofErr w:type="gramEnd"/>
-      <w:r>
-        <w:t xml:space="preserve"> f</w:t>
+        <w:t xml:space="preserve"> The uss f</w:t>
       </w:r>
       <w:r>
         <w:t>ile is updated with the results.</w:t>
@@ -86,17 +50,7 @@
         <w:t>Enhance OCR PP: Processes the entire overall bounds of the input document text on each page.</w:t>
       </w:r>
       <w:r>
-        <w:t xml:space="preserve"> The input document text is discarded and replaced with the results (the </w:t>
-      </w:r>
-      <w:proofErr w:type="spellStart"/>
-      <w:proofErr w:type="gramStart"/>
-      <w:r>
-        <w:t>uss</w:t>
-      </w:r>
-      <w:proofErr w:type="spellEnd"/>
-      <w:proofErr w:type="gramEnd"/>
-      <w:r>
-        <w:t xml:space="preserve"> file is not affected). </w:t>
+        <w:t xml:space="preserve"> The input document text is discarded and replaced with the results (the uss file is not affected). </w:t>
       </w:r>
     </w:p>
     <w:p>
@@ -205,7 +159,13 @@
         <w:rPr>
           <w:b/>
         </w:rPr>
-        <w:t xml:space="preserve">Halftone or speckled radio button: </w:t>
+        <w:t>Shaded</w:t>
+      </w:r>
+      <w:r>
+        <w:rPr>
+          <w:b/>
+        </w:rPr>
+        <w:t xml:space="preserve"> or speckled radio button: </w:t>
       </w:r>
       <w:r>
         <w:rPr>
@@ -214,7 +174,13 @@
         <w:t xml:space="preserve"> </w:t>
       </w:r>
       <w:r>
-        <w:t>Similar speed to “Medium” slider option, but better results on text in halftone or speckled regions.</w:t>
+        <w:t xml:space="preserve">Similar speed to “Medium” slider option, but </w:t>
+      </w:r>
+      <w:r>
+        <w:t xml:space="preserve">generally </w:t>
+      </w:r>
+      <w:r>
+        <w:t>better results on text in halftone or speckled regions.</w:t>
       </w:r>
     </w:p>
     <w:p>
@@ -235,10 +201,31 @@
         <w:t xml:space="preserve">Aliased of diffuse radio button: </w:t>
       </w:r>
       <w:r>
-        <w:t xml:space="preserve">Similar speed to “Medium” slider option, but better results on </w:t>
-      </w:r>
-      <w:r>
-        <w:t>aliased or diffuse text</w:t>
+        <w:t xml:space="preserve">Better </w:t>
+      </w:r>
+      <w:r>
+        <w:t xml:space="preserve">speed </w:t>
+      </w:r>
+      <w:r>
+        <w:t xml:space="preserve">than </w:t>
+      </w:r>
+      <w:r>
+        <w:t xml:space="preserve">“Medium” slider option, </w:t>
+      </w:r>
+      <w:r>
+        <w:t xml:space="preserve">but generally better </w:t>
+      </w:r>
+      <w:r>
+        <w:t xml:space="preserve">results on </w:t>
+      </w:r>
+      <w:r>
+        <w:t xml:space="preserve">diffuse </w:t>
+      </w:r>
+      <w:r>
+        <w:t xml:space="preserve">or underexposed </w:t>
+      </w:r>
+      <w:r>
+        <w:t>text</w:t>
       </w:r>
       <w:r>
         <w:t>.</w:t>
@@ -262,10 +249,25 @@
         <w:t xml:space="preserve">Smudges or lines radio button: </w:t>
       </w:r>
       <w:r>
-        <w:t xml:space="preserve">Similar speed to “Medium” slider option, but better results on </w:t>
-      </w:r>
-      <w:r>
-        <w:t>text with lines or smudges.</w:t>
+        <w:t xml:space="preserve">Better speed than </w:t>
+      </w:r>
+      <w:r>
+        <w:t xml:space="preserve">“Medium” slider option, but </w:t>
+      </w:r>
+      <w:r>
+        <w:t xml:space="preserve">generally </w:t>
+      </w:r>
+      <w:r>
+        <w:t xml:space="preserve">better results on </w:t>
+      </w:r>
+      <w:r>
+        <w:t>smudged or overexposed</w:t>
+      </w:r>
+      <w:r>
+        <w:t xml:space="preserve"> text</w:t>
+      </w:r>
+      <w:r>
+        <w:t>.</w:t>
       </w:r>
     </w:p>
     <w:p>
@@ -353,28 +355,13 @@
         <w:t xml:space="preserve">This option is only available with an RDT license. </w:t>
       </w:r>
       <w:r>
-        <w:t xml:space="preserve">In order to evaluate the effect of the filters used during enhancement, a filtered image for each page and filter will be output alongside the original image. Note that if an </w:t>
-      </w:r>
-      <w:proofErr w:type="spellStart"/>
-      <w:r>
-        <w:t>EnhanceOCR</w:t>
-      </w:r>
-      <w:proofErr w:type="spellEnd"/>
-      <w:r>
-        <w:t xml:space="preserve"> instance is called more than once per </w:t>
-      </w:r>
-      <w:proofErr w:type="spellStart"/>
-      <w:r>
-        <w:t>ruleset</w:t>
-      </w:r>
-      <w:proofErr w:type="spellEnd"/>
-      <w:proofErr w:type="gramStart"/>
-      <w:r>
-        <w:t>,  each</w:t>
-      </w:r>
-      <w:proofErr w:type="gramEnd"/>
-      <w:r>
-        <w:t xml:space="preserve"> successive execution will overwrite the previous filter output so that upon completion, only the output from the final execution will be present.</w:t>
+        <w:t>In order to evaluate the effect of the filters used during enhancement, a filtered image for each page and filter will be output alongside the original image. Note that if an Enhance</w:t>
+      </w:r>
+      <w:r>
+        <w:t xml:space="preserve"> </w:t>
+      </w:r>
+      <w:r>
+        <w:t>OCR instance is called more than once per ruleset,  each successive execution will overwrite the previous filter output so that upon completion, only the output from the final execution will be present.</w:t>
       </w:r>
     </w:p>
     <w:p>
@@ -445,16 +432,7 @@
         </w:numPr>
       </w:pPr>
       <w:r>
-        <w:t xml:space="preserve">Apply filter “medium-45” (explained </w:t>
-      </w:r>
-      <w:r>
-        <w:t>below</w:t>
-      </w:r>
-      <w:r>
-        <w:t xml:space="preserve">) which removes </w:t>
-      </w:r>
-      <w:r>
-        <w:t>most noise.</w:t>
+        <w:t>Apply filter “medium-45” (explained below) which removes most noise.</w:t>
       </w:r>
     </w:p>
     <w:p>
@@ -493,13 +471,8 @@
         </w:numPr>
       </w:pPr>
       <w:r>
-        <w:t xml:space="preserve">The filtered page is </w:t>
-      </w:r>
-      <w:proofErr w:type="spellStart"/>
-      <w:r>
-        <w:t>OCR’d</w:t>
-      </w:r>
-      <w:proofErr w:type="spellEnd"/>
+        <w:t>The filtered page is OCR’d</w:t>
+      </w:r>
     </w:p>
     <w:p>
       <w:pPr>
@@ -522,15 +495,7 @@
         </w:numPr>
       </w:pPr>
       <w:r>
-        <w:t xml:space="preserve">The </w:t>
-      </w:r>
-      <w:proofErr w:type="spellStart"/>
-      <w:r>
-        <w:t>OCR’d</w:t>
-      </w:r>
-      <w:proofErr w:type="spellEnd"/>
-      <w:r>
-        <w:t xml:space="preserve"> text for each zone is compared to the original zone’s text with one of these 3 results:</w:t>
+        <w:t>The OCR’d text for each zone is compared to the original zone’s text with one of these 3 results:</w:t>
       </w:r>
     </w:p>
     <w:p>
@@ -578,15 +543,7 @@
         </w:numPr>
       </w:pPr>
       <w:r>
-        <w:t xml:space="preserve">Each zone where all characters now meet the confidence threshold </w:t>
-      </w:r>
-      <w:proofErr w:type="gramStart"/>
-      <w:r>
-        <w:t>are</w:t>
-      </w:r>
-      <w:proofErr w:type="gramEnd"/>
-      <w:r>
-        <w:t xml:space="preserve"> removed from the list of zones to enhance.</w:t>
+        <w:t>Each zone where all characters now meet the confidence threshold are removed from the list of zones to enhance.</w:t>
       </w:r>
     </w:p>
     <w:p>
@@ -655,15 +612,7 @@
       </w:r>
       <w:r>
         <w:lastRenderedPageBreak/>
-        <w:t xml:space="preserve">one of a number of built-in filters available in the </w:t>
-      </w:r>
-      <w:proofErr w:type="spellStart"/>
-      <w:r>
-        <w:t>LeadTools</w:t>
-      </w:r>
-      <w:proofErr w:type="spellEnd"/>
-      <w:r>
-        <w:t xml:space="preserve"> API, a built-in Extract -developed filter, or a custom filter defined in a file available to the processing machine.  Each filter will have </w:t>
+        <w:t xml:space="preserve">one of a number of built-in filters available in the LeadTools API, a built-in Extract -developed filter, or a custom filter defined in a file available to the processing machine.  Each filter will have </w:t>
       </w:r>
       <w:r>
         <w:t>zero, one</w:t>
@@ -677,15 +626,7 @@
     </w:p>
     <w:p>
       <w:r>
-        <w:t xml:space="preserve">Note that though Extract software deals primarily in 2-color black-and-white images, for most filters the images will be processed as 16-bit images since this is required for many </w:t>
-      </w:r>
-      <w:proofErr w:type="spellStart"/>
-      <w:r>
-        <w:t>LeadTools</w:t>
-      </w:r>
-      <w:proofErr w:type="spellEnd"/>
-      <w:r>
-        <w:t xml:space="preserve"> filters and allows for combining the results of 2 different filters in one pass.</w:t>
+        <w:t>Note that though Extract software deals primarily in 2-color black-and-white images, for most filters the images will be processed as 16-bit images since this is required for many LeadTools filters and allows for combining the results of 2 different filters in one pass.</w:t>
       </w:r>
     </w:p>
     <w:p>
@@ -728,15 +669,7 @@
         <w:spacing w:after="0" w:line="240" w:lineRule="auto"/>
       </w:pPr>
       <w:r>
-        <w:t>0</w:t>
-      </w:r>
-      <w:proofErr w:type="gramStart"/>
-      <w:r>
-        <w:t>,  0</w:t>
-      </w:r>
-      <w:proofErr w:type="gramEnd"/>
-      <w:r>
-        <w:t>,  3,  3,  3,  0,  0,</w:t>
+        <w:t>0,  0,  3,  3,  3,  0,  0,</w:t>
       </w:r>
     </w:p>
     <w:p>
@@ -744,15 +677,7 @@
         <w:spacing w:after="0" w:line="240" w:lineRule="auto"/>
       </w:pPr>
       <w:r>
-        <w:t>0</w:t>
-      </w:r>
-      <w:proofErr w:type="gramStart"/>
-      <w:r>
-        <w:t>,  3</w:t>
-      </w:r>
-      <w:proofErr w:type="gramEnd"/>
-      <w:r>
-        <w:t>,  4,  4,  4,  3,  0,</w:t>
+        <w:t>0,  3,  4,  4,  4,  3,  0,</w:t>
       </w:r>
     </w:p>
     <w:p>
@@ -760,15 +685,7 @@
         <w:spacing w:after="0" w:line="240" w:lineRule="auto"/>
       </w:pPr>
       <w:r>
-        <w:t>3</w:t>
-      </w:r>
-      <w:proofErr w:type="gramStart"/>
-      <w:r>
-        <w:t>,  4</w:t>
-      </w:r>
-      <w:proofErr w:type="gramEnd"/>
-      <w:r>
-        <w:t>,  6,  6,  6,  4,  3,</w:t>
+        <w:t>3,  4,  6,  6,  6,  4,  3,</w:t>
       </w:r>
     </w:p>
     <w:p>
@@ -776,15 +693,7 @@
         <w:spacing w:after="0" w:line="240" w:lineRule="auto"/>
       </w:pPr>
       <w:r>
-        <w:t>3</w:t>
-      </w:r>
-      <w:proofErr w:type="gramStart"/>
-      <w:r>
-        <w:t>,  4</w:t>
-      </w:r>
-      <w:proofErr w:type="gramEnd"/>
-      <w:r>
-        <w:t>,  6, 48,  6,  4,  3,</w:t>
+        <w:t>3,  4,  6, 48,  6,  4,  3,</w:t>
       </w:r>
     </w:p>
     <w:p>
@@ -792,15 +701,7 @@
         <w:spacing w:after="0" w:line="240" w:lineRule="auto"/>
       </w:pPr>
       <w:r>
-        <w:t>3</w:t>
-      </w:r>
-      <w:proofErr w:type="gramStart"/>
-      <w:r>
-        <w:t>,  4</w:t>
-      </w:r>
-      <w:proofErr w:type="gramEnd"/>
-      <w:r>
-        <w:t>,  6,  6,  6,  4,  3,</w:t>
+        <w:t>3,  4,  6,  6,  6,  4,  3,</w:t>
       </w:r>
     </w:p>
     <w:p>
@@ -808,15 +709,7 @@
         <w:spacing w:after="0" w:line="240" w:lineRule="auto"/>
       </w:pPr>
       <w:r>
-        <w:t>0</w:t>
-      </w:r>
-      <w:proofErr w:type="gramStart"/>
-      <w:r>
-        <w:t>,  3</w:t>
-      </w:r>
-      <w:proofErr w:type="gramEnd"/>
-      <w:r>
-        <w:t>,  4,  4,  4,  3,  0,</w:t>
+        <w:t>0,  3,  4,  4,  4,  3,  0,</w:t>
       </w:r>
     </w:p>
     <w:p>
@@ -824,15 +717,7 @@
         <w:spacing w:after="0" w:line="240" w:lineRule="auto"/>
       </w:pPr>
       <w:r>
-        <w:t>0</w:t>
-      </w:r>
-      <w:proofErr w:type="gramStart"/>
-      <w:r>
-        <w:t>,  0</w:t>
-      </w:r>
-      <w:proofErr w:type="gramEnd"/>
-      <w:r>
-        <w:t>,  3,  3,  3,  0,  0</w:t>
+        <w:t>0,  0,  3,  3,  3,  0,  0</w:t>
       </w:r>
     </w:p>
     <w:p>
@@ -859,15 +744,7 @@
         <w:spacing w:after="0" w:line="240" w:lineRule="auto"/>
       </w:pPr>
       <w:r>
-        <w:t>0</w:t>
-      </w:r>
-      <w:proofErr w:type="gramStart"/>
-      <w:r>
-        <w:t>,  0</w:t>
-      </w:r>
-      <w:proofErr w:type="gramEnd"/>
-      <w:r>
-        <w:t>,  1,  1,  1,  1,  1,  0,  0,</w:t>
+        <w:t>0,  0,  1,  1,  1,  1,  1,  0,  0,</w:t>
       </w:r>
     </w:p>
     <w:p>
@@ -875,18 +752,7 @@
         <w:spacing w:after="0" w:line="240" w:lineRule="auto"/>
       </w:pPr>
       <w:r>
-        <w:t>0</w:t>
-      </w:r>
-      <w:proofErr w:type="gramStart"/>
-      <w:r>
-        <w:t xml:space="preserve">, </w:t>
-      </w:r>
-      <w:r>
-        <w:t xml:space="preserve"> 1</w:t>
-      </w:r>
-      <w:proofErr w:type="gramEnd"/>
-      <w:r>
-        <w:t>,  1,  2,  2,  2,  1,  1,  0,</w:t>
+        <w:t>0,  1,  1,  2,  2,  2,  1,  1,  0,</w:t>
       </w:r>
     </w:p>
     <w:p>
@@ -894,15 +760,7 @@
         <w:spacing w:after="0" w:line="240" w:lineRule="auto"/>
       </w:pPr>
       <w:r>
-        <w:t>1</w:t>
-      </w:r>
-      <w:proofErr w:type="gramStart"/>
-      <w:r>
-        <w:t>,  1</w:t>
-      </w:r>
-      <w:proofErr w:type="gramEnd"/>
-      <w:r>
-        <w:t>,  2,  3,  3,  3,  2,  1,  1,</w:t>
+        <w:t>1,  1,  2,  3,  3,  3,  2,  1,  1,</w:t>
       </w:r>
     </w:p>
     <w:p>
@@ -910,15 +768,7 @@
         <w:spacing w:after="0" w:line="240" w:lineRule="auto"/>
       </w:pPr>
       <w:r>
-        <w:t>1</w:t>
-      </w:r>
-      <w:proofErr w:type="gramStart"/>
-      <w:r>
-        <w:t>,  2</w:t>
-      </w:r>
-      <w:proofErr w:type="gramEnd"/>
-      <w:r>
-        <w:t>,  3,  5,  5,  5,  3,  2,  1,</w:t>
+        <w:t>1,  2,  3,  5,  5,  5,  3,  2,  1,</w:t>
       </w:r>
     </w:p>
     <w:p>
@@ -926,15 +776,7 @@
         <w:spacing w:after="0" w:line="240" w:lineRule="auto"/>
       </w:pPr>
       <w:r>
-        <w:t>1</w:t>
-      </w:r>
-      <w:proofErr w:type="gramStart"/>
-      <w:r>
-        <w:t>,  2</w:t>
-      </w:r>
-      <w:proofErr w:type="gramEnd"/>
-      <w:r>
-        <w:t>,  3,  5, 36,  5,  3,  2,  1,</w:t>
+        <w:t>1,  2,  3,  5, 36,  5,  3,  2,  1,</w:t>
       </w:r>
     </w:p>
     <w:p>
@@ -942,15 +784,7 @@
         <w:spacing w:after="0" w:line="240" w:lineRule="auto"/>
       </w:pPr>
       <w:r>
-        <w:t>1</w:t>
-      </w:r>
-      <w:proofErr w:type="gramStart"/>
-      <w:r>
-        <w:t>,  2</w:t>
-      </w:r>
-      <w:proofErr w:type="gramEnd"/>
-      <w:r>
-        <w:t>,  3,  5,  5,  5,  3,  2,  1,</w:t>
+        <w:t>1,  2,  3,  5,  5,  5,  3,  2,  1,</w:t>
       </w:r>
     </w:p>
     <w:p>
@@ -958,15 +792,7 @@
         <w:spacing w:after="0" w:line="240" w:lineRule="auto"/>
       </w:pPr>
       <w:r>
-        <w:t>1</w:t>
-      </w:r>
-      <w:proofErr w:type="gramStart"/>
-      <w:r>
-        <w:t>,  1</w:t>
-      </w:r>
-      <w:proofErr w:type="gramEnd"/>
-      <w:r>
-        <w:t>,  2,  3,  3,  3,  2,  1,  1,</w:t>
+        <w:t>1,  1,  2,  3,  3,  3,  2,  1,  1,</w:t>
       </w:r>
     </w:p>
     <w:p>
@@ -974,15 +800,7 @@
         <w:spacing w:after="0" w:line="240" w:lineRule="auto"/>
       </w:pPr>
       <w:r>
-        <w:t>0</w:t>
-      </w:r>
-      <w:proofErr w:type="gramStart"/>
-      <w:r>
-        <w:t>,  1</w:t>
-      </w:r>
-      <w:proofErr w:type="gramEnd"/>
-      <w:r>
-        <w:t>,  1,  2,  2,  2,  1,  1,  0,</w:t>
+        <w:t>0,  1,  1,  2,  2,  2,  1,  1,  0,</w:t>
       </w:r>
     </w:p>
     <w:p>
@@ -990,15 +808,7 @@
         <w:spacing w:after="0" w:line="240" w:lineRule="auto"/>
       </w:pPr>
       <w:r>
-        <w:t>0</w:t>
-      </w:r>
-      <w:proofErr w:type="gramStart"/>
-      <w:r>
-        <w:t>,  0</w:t>
-      </w:r>
-      <w:proofErr w:type="gramEnd"/>
-      <w:r>
-        <w:t>,  1,  1,  1,  1,  1,  0,  0</w:t>
+        <w:t>0,  0,  1,  1,  1,  1,  1,  0,  0</w:t>
       </w:r>
     </w:p>
     <w:p>
@@ -1028,15 +838,7 @@
         <w:spacing w:after="0" w:line="240" w:lineRule="auto"/>
       </w:pPr>
       <w:r>
-        <w:t>3</w:t>
-      </w:r>
-      <w:proofErr w:type="gramStart"/>
-      <w:r>
-        <w:t>,  4</w:t>
-      </w:r>
-      <w:proofErr w:type="gramEnd"/>
-      <w:r>
-        <w:t>,  4,  4,  3,</w:t>
+        <w:t>3,  4,  4,  4,  3,</w:t>
       </w:r>
     </w:p>
     <w:p>
@@ -1044,15 +846,7 @@
         <w:spacing w:after="0" w:line="240" w:lineRule="auto"/>
       </w:pPr>
       <w:r>
-        <w:t>4</w:t>
-      </w:r>
-      <w:proofErr w:type="gramStart"/>
-      <w:r>
-        <w:t>,  6</w:t>
-      </w:r>
-      <w:proofErr w:type="gramEnd"/>
-      <w:r>
-        <w:t>,  6,  6,  4,</w:t>
+        <w:t>4,  6,  6,  6,  4,</w:t>
       </w:r>
     </w:p>
     <w:p>
@@ -1060,15 +854,7 @@
         <w:spacing w:after="0" w:line="240" w:lineRule="auto"/>
       </w:pPr>
       <w:r>
-        <w:t>4</w:t>
-      </w:r>
-      <w:proofErr w:type="gramStart"/>
-      <w:r>
-        <w:t>,  6</w:t>
-      </w:r>
-      <w:proofErr w:type="gramEnd"/>
-      <w:r>
-        <w:t>, 48,  6,  4,</w:t>
+        <w:t>4,  6, 48,  6,  4,</w:t>
       </w:r>
     </w:p>
     <w:p>
@@ -1076,15 +862,7 @@
         <w:spacing w:after="0" w:line="240" w:lineRule="auto"/>
       </w:pPr>
       <w:r>
-        <w:t>4</w:t>
-      </w:r>
-      <w:proofErr w:type="gramStart"/>
-      <w:r>
-        <w:t>,  6</w:t>
-      </w:r>
-      <w:proofErr w:type="gramEnd"/>
-      <w:r>
-        <w:t>,  6,  6,  4,</w:t>
+        <w:t>4,  6,  6,  6,  4,</w:t>
       </w:r>
     </w:p>
     <w:p>
@@ -1092,15 +870,7 @@
         <w:spacing w:after="0" w:line="240" w:lineRule="auto"/>
       </w:pPr>
       <w:r>
-        <w:t>3</w:t>
-      </w:r>
-      <w:proofErr w:type="gramStart"/>
-      <w:r>
-        <w:t>,  4</w:t>
-      </w:r>
-      <w:proofErr w:type="gramEnd"/>
-      <w:r>
-        <w:t>,  4,  4,  3</w:t>
+        <w:t>3,  4,  4,  4,  3</w:t>
       </w:r>
     </w:p>
     <w:p>
@@ -1112,24 +882,14 @@
       <w:pPr>
         <w:spacing w:line="240" w:lineRule="auto"/>
       </w:pPr>
-      <w:proofErr w:type="spellStart"/>
       <w:r>
         <w:rPr>
           <w:b/>
         </w:rPr>
         <w:t>Despeckle</w:t>
       </w:r>
-      <w:proofErr w:type="spellEnd"/>
-      <w:r>
-        <w:t xml:space="preserve">: A built-in </w:t>
-      </w:r>
-      <w:proofErr w:type="spellStart"/>
-      <w:r>
-        <w:t>LeadTools</w:t>
-      </w:r>
-      <w:proofErr w:type="spellEnd"/>
-      <w:r>
-        <w:t xml:space="preserve"> filter </w:t>
+      <w:r>
+        <w:t xml:space="preserve">: A built-in LeadTools filter </w:t>
       </w:r>
       <w:r>
         <w:t>that r</w:t>
@@ -1165,15 +925,7 @@
         <w:t>Average</w:t>
       </w:r>
       <w:r>
-        <w:t xml:space="preserve">: A built-in </w:t>
-      </w:r>
-      <w:proofErr w:type="spellStart"/>
-      <w:r>
-        <w:t>LeadTools</w:t>
-      </w:r>
-      <w:proofErr w:type="spellEnd"/>
-      <w:r>
-        <w:t xml:space="preserve"> filter</w:t>
+        <w:t>: A built-in LeadTools filter</w:t>
       </w:r>
       <w:r>
         <w:t xml:space="preserve"> that </w:t>
@@ -1202,15 +954,7 @@
         <w:t>Median</w:t>
       </w:r>
       <w:r>
-        <w:t xml:space="preserve">: A built-in </w:t>
-      </w:r>
-      <w:proofErr w:type="spellStart"/>
-      <w:r>
-        <w:t>LeadTools</w:t>
-      </w:r>
-      <w:proofErr w:type="spellEnd"/>
-      <w:r>
-        <w:t xml:space="preserve"> filter that </w:t>
+        <w:t xml:space="preserve">: A built-in LeadTools filter that </w:t>
       </w:r>
       <w:r>
         <w:t>c</w:t>
@@ -1254,15 +998,7 @@
         <w:t xml:space="preserve">: </w:t>
       </w:r>
       <w:r>
-        <w:t xml:space="preserve">A built-in </w:t>
-      </w:r>
-      <w:proofErr w:type="spellStart"/>
-      <w:r>
-        <w:t>LeadTools</w:t>
-      </w:r>
-      <w:proofErr w:type="spellEnd"/>
-      <w:r>
-        <w:t xml:space="preserve"> filter that changes</w:t>
+        <w:t>A built-in LeadTools filter that changes</w:t>
       </w:r>
       <w:r>
         <w:t xml:space="preserve"> </w:t>
@@ -1301,7 +1037,7 @@
         <w:t>), in pixels.</w:t>
       </w:r>
       <w:r>
-        <w:t xml:space="preserve"> NOTE: This filter runs very slowly.</w:t>
+        <w:t xml:space="preserve"> </w:t>
       </w:r>
     </w:p>
     <w:p>
@@ -1315,46 +1051,22 @@
         <w:t xml:space="preserve">: </w:t>
       </w:r>
       <w:r>
-        <w:t xml:space="preserve">A built-in </w:t>
-      </w:r>
-      <w:proofErr w:type="spellStart"/>
-      <w:r>
-        <w:t>LeadTools</w:t>
-      </w:r>
-      <w:proofErr w:type="spellEnd"/>
-      <w:r>
-        <w:t xml:space="preserve"> filter </w:t>
-      </w:r>
-      <w:proofErr w:type="gramStart"/>
-      <w:r>
-        <w:t xml:space="preserve">that </w:t>
+        <w:t xml:space="preserve">A built-in LeadTools filter that </w:t>
       </w:r>
       <w:r>
         <w:t xml:space="preserve"> i</w:t>
       </w:r>
       <w:r>
-        <w:t>ncreases</w:t>
-      </w:r>
-      <w:proofErr w:type="gramEnd"/>
-      <w:r>
-        <w:t xml:space="preserve"> or decreases the sharpness of the</w:t>
+        <w:t>ncreases or decreases the sharpness of the</w:t>
       </w:r>
       <w:r>
         <w:t xml:space="preserve"> image in the specified bitmap. </w:t>
       </w:r>
       <w:r>
-        <w:t xml:space="preserve">The filter takes a single </w:t>
-      </w:r>
-      <w:proofErr w:type="gramStart"/>
-      <w:r>
-        <w:t xml:space="preserve">parameter </w:t>
-      </w:r>
-      <w:r>
-        <w:t xml:space="preserve"> from</w:t>
-      </w:r>
-      <w:proofErr w:type="gramEnd"/>
-      <w:r>
-        <w:t xml:space="preserve"> -100 to 100 </w:t>
+        <w:t xml:space="preserve">The filter takes a single parameter </w:t>
+      </w:r>
+      <w:r>
+        <w:t xml:space="preserve"> from -100 to 100 </w:t>
       </w:r>
       <w:r>
         <w:t>where positive values increase sharpness and negative values decrease sharpness.</w:t>
@@ -1371,29 +1083,13 @@
         <w:t xml:space="preserve">: </w:t>
       </w:r>
       <w:r>
-        <w:t xml:space="preserve">A built-in </w:t>
-      </w:r>
-      <w:proofErr w:type="spellStart"/>
-      <w:r>
-        <w:t>LeadTools</w:t>
-      </w:r>
-      <w:proofErr w:type="spellEnd"/>
-      <w:r>
-        <w:t xml:space="preserve"> filter</w:t>
-      </w:r>
-      <w:r>
-        <w:t xml:space="preserve"> that </w:t>
-      </w:r>
-      <w:proofErr w:type="spellStart"/>
-      <w:r>
-        <w:t>s</w:t>
-      </w:r>
-      <w:r>
-        <w:t>mooths</w:t>
-      </w:r>
-      <w:proofErr w:type="spellEnd"/>
-      <w:r>
-        <w:t xml:space="preserve"> the bumps and fills in the nicks of</w:t>
+        <w:t>A built-in LeadTools filter</w:t>
+      </w:r>
+      <w:r>
+        <w:t xml:space="preserve"> that s</w:t>
+      </w:r>
+      <w:r>
+        <w:t>mooths the bumps and fills in the nicks of</w:t>
       </w:r>
       <w:r>
         <w:t xml:space="preserve"> a 1-bit black and white image.</w:t>
@@ -1432,15 +1128,7 @@
         <w:t xml:space="preserve">: </w:t>
       </w:r>
       <w:r>
-        <w:t xml:space="preserve">A built-in </w:t>
-      </w:r>
-      <w:proofErr w:type="spellStart"/>
-      <w:r>
-        <w:t>LeadTools</w:t>
-      </w:r>
-      <w:proofErr w:type="spellEnd"/>
-      <w:r>
-        <w:t xml:space="preserve"> filter that </w:t>
+        <w:t xml:space="preserve">A built-in LeadTools filter that </w:t>
       </w:r>
       <w:r>
         <w:t>d</w:t>
@@ -1481,15 +1169,7 @@
         <w:t>Max</w:t>
       </w:r>
       <w:r>
-        <w:t xml:space="preserve">: A built-in </w:t>
-      </w:r>
-      <w:proofErr w:type="spellStart"/>
-      <w:r>
-        <w:t>LeadTools</w:t>
-      </w:r>
-      <w:proofErr w:type="spellEnd"/>
-      <w:r>
-        <w:t xml:space="preserve"> filter that </w:t>
+        <w:t xml:space="preserve">: A built-in LeadTools filter that </w:t>
       </w:r>
       <w:r>
         <w:t>erodes</w:t>
@@ -1505,27 +1185,17 @@
       </w:r>
     </w:p>
     <w:p>
-      <w:proofErr w:type="spellStart"/>
       <w:r>
         <w:rPr>
           <w:b/>
         </w:rPr>
         <w:t>HighPass</w:t>
       </w:r>
-      <w:proofErr w:type="spellEnd"/>
       <w:r>
         <w:t xml:space="preserve">: </w:t>
       </w:r>
       <w:r>
-        <w:t xml:space="preserve">A built-in </w:t>
-      </w:r>
-      <w:proofErr w:type="spellStart"/>
-      <w:r>
-        <w:t>LeadTools</w:t>
-      </w:r>
-      <w:proofErr w:type="spellEnd"/>
-      <w:r>
-        <w:t xml:space="preserve"> filter that</w:t>
+        <w:t>A built-in LeadTools filter that</w:t>
       </w:r>
       <w:r>
         <w:t xml:space="preserve"> r</w:t>
@@ -1567,7 +1237,19 @@
     <w:p/>
     <w:p>
       <w:r>
-        <w:t>The built-in filter sequences are as follows where a dash char (-) delimits parameters and a plus char (+) delimits separate filters to be combined:</w:t>
+        <w:t>The built-in filter sequences are as follows where a da</w:t>
+      </w:r>
+      <w:r>
+        <w:t xml:space="preserve">sh char (-) delimits parameters, </w:t>
+      </w:r>
+      <w:r>
+        <w:t xml:space="preserve">a plus char (+) delimits </w:t>
+      </w:r>
+      <w:r>
+        <w:t>separate filters to be performed separately then combined, and “-&gt;” delimits filters to be performed sequentially.</w:t>
+      </w:r>
+      <w:r>
+        <w:t xml:space="preserve"> </w:t>
       </w:r>
     </w:p>
     <w:p>
@@ -1585,11 +1267,9 @@
       <w:pPr>
         <w:spacing w:after="0"/>
       </w:pPr>
-      <w:proofErr w:type="gramStart"/>
       <w:r>
         <w:t>medium-45</w:t>
       </w:r>
-      <w:proofErr w:type="gramEnd"/>
       <w:r>
         <w:tab/>
       </w:r>
@@ -1619,11 +1299,9 @@
       <w:pPr>
         <w:spacing w:after="0"/>
       </w:pPr>
-      <w:proofErr w:type="gramStart"/>
       <w:r>
         <w:t>medium-45</w:t>
       </w:r>
-      <w:proofErr w:type="gramEnd"/>
       <w:r>
         <w:tab/>
       </w:r>
@@ -1641,13 +1319,9 @@
       <w:pPr>
         <w:spacing w:after="0"/>
       </w:pPr>
-      <w:proofErr w:type="spellStart"/>
-      <w:proofErr w:type="gramStart"/>
       <w:r>
         <w:t>despeckle</w:t>
       </w:r>
-      <w:proofErr w:type="spellEnd"/>
-      <w:proofErr w:type="gramEnd"/>
       <w:r>
         <w:tab/>
       </w:r>
@@ -1671,11 +1345,9 @@
       <w:pPr>
         <w:spacing w:after="0"/>
       </w:pPr>
-      <w:proofErr w:type="gramStart"/>
       <w:r>
         <w:t>small-20</w:t>
       </w:r>
-      <w:proofErr w:type="gramEnd"/>
       <w:r>
         <w:tab/>
       </w:r>
@@ -1693,11 +1365,9 @@
       <w:pPr>
         <w:spacing w:after="0"/>
       </w:pPr>
-      <w:proofErr w:type="gramStart"/>
       <w:r>
         <w:t>medium-85</w:t>
       </w:r>
-      <w:proofErr w:type="gramEnd"/>
       <w:r>
         <w:tab/>
       </w:r>
@@ -1731,11 +1401,9 @@
       <w:pPr>
         <w:spacing w:after="0"/>
       </w:pPr>
-      <w:proofErr w:type="gramStart"/>
       <w:r>
         <w:t>medium-45</w:t>
       </w:r>
-      <w:proofErr w:type="gramEnd"/>
       <w:r>
         <w:tab/>
       </w:r>
@@ -1753,11 +1421,9 @@
       <w:pPr>
         <w:spacing w:after="0"/>
       </w:pPr>
-      <w:proofErr w:type="gramStart"/>
       <w:r>
         <w:t>medium-85</w:t>
       </w:r>
-      <w:proofErr w:type="gramEnd"/>
       <w:r>
         <w:tab/>
       </w:r>
@@ -1775,14 +1441,9 @@
       <w:pPr>
         <w:spacing w:after="0"/>
       </w:pPr>
-      <w:proofErr w:type="gramStart"/>
-      <w:r>
-        <w:t>medium-1</w:t>
-      </w:r>
-      <w:r>
-        <w:t>5</w:t>
-      </w:r>
-      <w:proofErr w:type="gramEnd"/>
+      <w:r>
+        <w:t>medium-15</w:t>
+      </w:r>
       <w:r>
         <w:tab/>
       </w:r>
@@ -1806,13 +1467,82 @@
       <w:pPr>
         <w:spacing w:after="0"/>
       </w:pPr>
-      <w:proofErr w:type="spellStart"/>
-      <w:proofErr w:type="gramStart"/>
       <w:r>
         <w:t>despeckle</w:t>
       </w:r>
-      <w:proofErr w:type="spellEnd"/>
-      <w:proofErr w:type="gramEnd"/>
+      <w:r>
+        <w:tab/>
+      </w:r>
+      <w:r>
+        <w:tab/>
+      </w:r>
+      <w:r>
+        <w:tab/>
+      </w:r>
+      <w:r>
+        <w:t>(</w:t>
+      </w:r>
+      <w:r>
+        <w:t>for speckles</w:t>
+      </w:r>
+      <w:r>
+        <w:t>)</w:t>
+      </w:r>
+    </w:p>
+    <w:p>
+      <w:pPr>
+        <w:spacing w:after="0"/>
+      </w:pPr>
+      <w:r>
+        <w:t>small-20</w:t>
+      </w:r>
+      <w:r>
+        <w:tab/>
+      </w:r>
+      <w:r>
+        <w:tab/>
+      </w:r>
+      <w:r>
+        <w:tab/>
+      </w:r>
+      <w:r>
+        <w:t>(aliased or diffuse text)</w:t>
+      </w:r>
+    </w:p>
+    <w:p>
+      <w:pPr>
+        <w:spacing w:after="0"/>
+      </w:pPr>
+      <w:r>
+        <w:t>NOTE: Though the filters medium-85 or medium-15 are generally not likely to produce good OCR, for the zones they do improve, best results are obtained by running them before most others since running other filters on these zones first sometimes produces incorrect results that have high enough confidence to prevent the correct result from being used later on. On the other hand these two filters rarely produce OCR results for zones that aren't helped by these filters so they tend to do little harm by being run earlier in the sequence-- the biggest harm is slower performance since these two filters end up being run for most zones while the help very few.</w:t>
+      </w:r>
+    </w:p>
+    <w:p>
+      <w:pPr>
+        <w:spacing w:after="0"/>
+      </w:pPr>
+    </w:p>
+    <w:p>
+      <w:pPr>
+        <w:spacing w:after="0"/>
+        <w:rPr>
+          <w:b/>
+        </w:rPr>
+      </w:pPr>
+      <w:r>
+        <w:rPr>
+          <w:b/>
+        </w:rPr>
+        <w:t>Halftone/Speckled</w:t>
+      </w:r>
+    </w:p>
+    <w:p>
+      <w:pPr>
+        <w:spacing w:after="0"/>
+      </w:pPr>
+      <w:r>
+        <w:t>medium-45</w:t>
+      </w:r>
       <w:r>
         <w:tab/>
       </w:r>
@@ -1830,11 +1560,66 @@
       <w:pPr>
         <w:spacing w:after="0"/>
       </w:pPr>
-      <w:proofErr w:type="gramStart"/>
+      <w:r>
+        <w:t>medium-85</w:t>
+      </w:r>
+      <w:r>
+        <w:tab/>
+      </w:r>
+      <w:r>
+        <w:tab/>
+      </w:r>
+      <w:r>
+        <w:tab/>
+      </w:r>
+      <w:r>
+        <w:t>(heavily shaded regions)</w:t>
+      </w:r>
+    </w:p>
+    <w:p>
+      <w:pPr>
+        <w:spacing w:after="0"/>
+      </w:pPr>
+      <w:r>
+        <w:t>medium-55-&gt;large-45</w:t>
+      </w:r>
+      <w:r>
+        <w:tab/>
+      </w:r>
+      <w:r>
+        <w:tab/>
+        <w:t>(for speckles)</w:t>
+      </w:r>
+    </w:p>
+    <w:p>
+      <w:pPr>
+        <w:spacing w:after="0"/>
+        <w:rPr>
+          <w:b/>
+        </w:rPr>
+      </w:pPr>
+    </w:p>
+    <w:p>
+      <w:pPr>
+        <w:spacing w:after="0"/>
+        <w:rPr>
+          <w:b/>
+        </w:rPr>
+      </w:pPr>
+      <w:r>
+        <w:rPr>
+          <w:b/>
+        </w:rPr>
+        <w:t>Aliased/Diffuse</w:t>
+      </w:r>
+    </w:p>
+    <w:p>
+      <w:pPr>
+        <w:spacing w:after="0"/>
+      </w:pPr>
       <w:r>
         <w:t>small-20</w:t>
       </w:r>
-      <w:proofErr w:type="gramEnd"/>
       <w:r>
         <w:tab/>
       </w:r>
@@ -1853,701 +1638,310 @@
         <w:spacing w:after="0"/>
       </w:pPr>
       <w:r>
-        <w:t xml:space="preserve">NOTE: </w:t>
-      </w:r>
-      <w:r>
-        <w:t xml:space="preserve">Though the filters medium-85 or medium-15 are </w:t>
-      </w:r>
-      <w:r>
-        <w:t xml:space="preserve">generally </w:t>
-      </w:r>
-      <w:r>
-        <w:t>not like</w:t>
-      </w:r>
-      <w:r>
-        <w:t xml:space="preserve">ly to produce good OCR, for the </w:t>
-      </w:r>
-      <w:r>
-        <w:t>zones they do improve, best results are obtained by runnin</w:t>
-      </w:r>
-      <w:r>
-        <w:t xml:space="preserve">g them before most others since </w:t>
-      </w:r>
-      <w:r>
-        <w:t>running other filters on these zones first sometimes produces i</w:t>
-      </w:r>
-      <w:r>
-        <w:t xml:space="preserve">ncorrect results that have high </w:t>
-      </w:r>
-      <w:r>
-        <w:t xml:space="preserve">enough confidence to prevent the correct result from being used later on. </w:t>
-      </w:r>
-      <w:r>
-        <w:t xml:space="preserve">On the other hand these two filters </w:t>
-      </w:r>
-      <w:r>
-        <w:t>rarely produce OCR results for zones that aren't helped by t</w:t>
-      </w:r>
-      <w:r>
-        <w:t xml:space="preserve">hese filters so they tend to do </w:t>
-      </w:r>
-      <w:r>
-        <w:t>little harm by being run earlier in the sequence-- the biggest h</w:t>
-      </w:r>
-      <w:r>
-        <w:t xml:space="preserve">arm is slower performance since </w:t>
-      </w:r>
-      <w:r>
-        <w:t xml:space="preserve">these two filters end up being run </w:t>
-      </w:r>
-      <w:r>
-        <w:t>for most zones while the help very few.</w:t>
+        <w:t>medium-40</w:t>
+      </w:r>
+      <w:r>
+        <w:tab/>
+      </w:r>
+      <w:r>
+        <w:tab/>
+      </w:r>
+      <w:r>
+        <w:tab/>
+      </w:r>
+      <w:r>
+        <w:t>(versatile)</w:t>
       </w:r>
     </w:p>
     <w:p>
       <w:pPr>
         <w:spacing w:after="0"/>
       </w:pPr>
+      <w:r>
+        <w:t>small-25</w:t>
+      </w:r>
+      <w:r>
+        <w:tab/>
+      </w:r>
+      <w:r>
+        <w:tab/>
+      </w:r>
+      <w:r>
+        <w:tab/>
+      </w:r>
+      <w:r>
+        <w:t>(aliased or diffuse text)</w:t>
+      </w:r>
     </w:p>
     <w:p>
       <w:pPr>
         <w:spacing w:after="0"/>
-        <w:rPr>
-          <w:b/>
-        </w:rPr>
-      </w:pPr>
-      <w:r>
-        <w:rPr>
-          <w:b/>
-        </w:rPr>
-        <w:t>Halftone/Speckled</w:t>
-      </w:r>
+      </w:pPr>
     </w:p>
     <w:p>
       <w:pPr>
         <w:spacing w:after="0"/>
-      </w:pPr>
-      <w:proofErr w:type="gramStart"/>
-      <w:r>
-        <w:t>medium-45</w:t>
-      </w:r>
-      <w:proofErr w:type="gramEnd"/>
-      <w:r>
-        <w:tab/>
-      </w:r>
-      <w:r>
-        <w:tab/>
-      </w:r>
-      <w:r>
-        <w:tab/>
-      </w:r>
-      <w:r>
-        <w:t>(versatile)</w:t>
+        <w:rPr>
+          <w:b/>
+        </w:rPr>
+      </w:pPr>
+      <w:r>
+        <w:rPr>
+          <w:b/>
+        </w:rPr>
+        <w:t>Lines/Smudges</w:t>
       </w:r>
     </w:p>
     <w:p>
       <w:pPr>
         <w:spacing w:after="0"/>
       </w:pPr>
-      <w:proofErr w:type="gramStart"/>
+      <w:r>
+        <w:t>small-60</w:t>
+      </w:r>
+      <w:r>
+        <w:tab/>
+      </w:r>
+      <w:r>
+        <w:tab/>
+      </w:r>
+      <w:r>
+        <w:tab/>
+        <w:t>(smudged text or text with lines)</w:t>
+      </w:r>
+    </w:p>
+    <w:p>
+      <w:pPr>
+        <w:spacing w:after="0"/>
+      </w:pPr>
+      <w:r>
+        <w:t>gaussian-1</w:t>
+      </w:r>
+      <w:r>
+        <w:tab/>
+      </w:r>
+      <w:r>
+        <w:tab/>
+      </w:r>
+      <w:r>
+        <w:tab/>
+        <w:t>(smudged text or text with lines)</w:t>
+      </w:r>
+    </w:p>
+    <w:p>
+      <w:pPr>
+        <w:pStyle w:val="Heading1"/>
+      </w:pPr>
+      <w:r>
+        <w:t>Custom Filters</w:t>
+      </w:r>
+    </w:p>
+    <w:p/>
+    <w:p>
+      <w:r>
+        <w:t xml:space="preserve">Custom filters and filter sequences can be supplied via encrypted dat (text) files. The file referenced directly from the task/rule configuration </w:t>
+      </w:r>
+      <w:r>
+        <w:t>defines the filter sequence to use and should be formatted with each pass on a separate line in the file as in the above section (without comments in parenthesis, although comments  following  double slashes // are supported). Built-in filters can be specified or a filter can be referenced that is defined in a dat file parallel to the sequence file where the filename matches the filter name used. Note that if filter definition file exists under the same name as an existing filter, the custom filter definition file will be used in place of the built-in filter.</w:t>
+      </w:r>
+    </w:p>
+    <w:p>
+      <w:r>
+        <w:t>A filter definition file should contain a series of integers delimited by commas</w:t>
+      </w:r>
+      <w:r>
+        <w:t xml:space="preserve"> where the total number of integers is a perfect square</w:t>
+      </w:r>
+      <w:r>
+        <w:t>. Newlines are technically ignored, but practically speaking it is best to format the file so that each row in the file</w:t>
+      </w:r>
+      <w:r>
+        <w:t xml:space="preserve"> corresponds to a row of pixels where the pixel being acted upon is represented by the middle number (as the small, medium and large filters are defined above).</w:t>
+      </w:r>
+    </w:p>
+    <w:p>
+      <w:r>
+        <w:t>Example:</w:t>
+      </w:r>
+    </w:p>
+    <w:p>
+      <w:pPr>
+        <w:spacing w:after="0"/>
+        <w:rPr>
+          <w:b/>
+        </w:rPr>
+      </w:pPr>
+      <w:r>
+        <w:rPr>
+          <w:b/>
+        </w:rPr>
+        <w:t>customSequence.dat.etf</w:t>
+      </w:r>
+    </w:p>
+    <w:p>
+      <w:pPr>
+        <w:spacing w:after="0"/>
+      </w:pPr>
+      <w:r>
+        <w:t>happy-50</w:t>
+      </w:r>
+    </w:p>
+    <w:p>
+      <w:pPr>
+        <w:spacing w:after="0"/>
+      </w:pPr>
+      <w:r>
+        <w:t>despeckle</w:t>
+      </w:r>
+    </w:p>
+    <w:p>
+      <w:pPr>
+        <w:spacing w:after="0"/>
+      </w:pPr>
       <w:r>
         <w:t>medium-85</w:t>
       </w:r>
-      <w:proofErr w:type="gramEnd"/>
-      <w:r>
-        <w:tab/>
-      </w:r>
-      <w:r>
-        <w:tab/>
-      </w:r>
-      <w:r>
-        <w:tab/>
-      </w:r>
-      <w:r>
-        <w:t>(heavily shaded regions)</w:t>
-      </w:r>
     </w:p>
     <w:p>
       <w:pPr>
         <w:spacing w:after="0"/>
       </w:pPr>
-      <w:proofErr w:type="spellStart"/>
-      <w:proofErr w:type="gramStart"/>
-      <w:r>
-        <w:t>despeckle</w:t>
-      </w:r>
-      <w:proofErr w:type="spellEnd"/>
-      <w:proofErr w:type="gramEnd"/>
-      <w:r>
-        <w:tab/>
-      </w:r>
-      <w:r>
-        <w:tab/>
-      </w:r>
-      <w:r>
-        <w:tab/>
-      </w:r>
-      <w:r>
-        <w:t>(</w:t>
-      </w:r>
-      <w:r>
-        <w:t>for speckles</w:t>
-      </w:r>
-      <w:r>
-        <w:t>)</w:t>
-      </w:r>
     </w:p>
     <w:p>
       <w:pPr>
         <w:spacing w:after="0"/>
-      </w:pPr>
-      <w:proofErr w:type="gramStart"/>
-      <w:r>
-        <w:t>medium-55</w:t>
-      </w:r>
-      <w:proofErr w:type="gramEnd"/>
-      <w:r>
-        <w:tab/>
-      </w:r>
-      <w:r>
-        <w:tab/>
-      </w:r>
-      <w:r>
-        <w:tab/>
-      </w:r>
-      <w:r>
-        <w:t xml:space="preserve">(for </w:t>
-      </w:r>
-      <w:r>
-        <w:t>somewhat heavily shaded regions</w:t>
-      </w:r>
-      <w:r>
-        <w:t>)</w:t>
+        <w:rPr>
+          <w:b/>
+        </w:rPr>
+      </w:pPr>
+      <w:r>
+        <w:rPr>
+          <w:b/>
+        </w:rPr>
+        <w:t>happy</w:t>
+      </w:r>
+      <w:r>
+        <w:rPr>
+          <w:b/>
+        </w:rPr>
+        <w:t>.dat.etf</w:t>
       </w:r>
     </w:p>
     <w:p>
       <w:pPr>
         <w:spacing w:after="0"/>
-        <w:rPr>
-          <w:b/>
-        </w:rPr>
-      </w:pPr>
+      </w:pPr>
+      <w:r>
+        <w:t>0,  0,  0,  0,  0</w:t>
+      </w:r>
+      <w:r>
+        <w:t>,  0,  0,</w:t>
+      </w:r>
     </w:p>
     <w:p>
       <w:pPr>
         <w:spacing w:after="0"/>
-        <w:rPr>
-          <w:b/>
-        </w:rPr>
-      </w:pPr>
-      <w:r>
-        <w:rPr>
-          <w:b/>
-        </w:rPr>
-        <w:t>Aliased/Diffuse</w:t>
+      </w:pPr>
+      <w:r>
+        <w:t>0,  0,  0,  0,  0,  0,  0,</w:t>
       </w:r>
     </w:p>
     <w:p>
       <w:pPr>
         <w:spacing w:after="0"/>
       </w:pPr>
-      <w:proofErr w:type="gramStart"/>
-      <w:r>
-        <w:t>small-20</w:t>
-      </w:r>
-      <w:proofErr w:type="gramEnd"/>
-      <w:r>
-        <w:tab/>
-      </w:r>
-      <w:r>
-        <w:tab/>
-      </w:r>
-      <w:r>
-        <w:tab/>
-      </w:r>
-      <w:r>
-        <w:t>(aliased or diffuse text)</w:t>
+      <w:r>
+        <w:t>0,  0,  8</w:t>
+      </w:r>
+      <w:r>
+        <w:t>,  0,</w:t>
+      </w:r>
+      <w:r>
+        <w:t xml:space="preserve">  8</w:t>
+      </w:r>
+      <w:r>
+        <w:t>,  0,  0,</w:t>
       </w:r>
     </w:p>
     <w:p>
       <w:pPr>
         <w:spacing w:after="0"/>
       </w:pPr>
-      <w:proofErr w:type="gramStart"/>
-      <w:r>
-        <w:t>gaussian-1+</w:t>
-      </w:r>
-      <w:proofErr w:type="gramEnd"/>
-      <w:r>
-        <w:t>medium-15</w:t>
-      </w:r>
-      <w:r>
-        <w:tab/>
-      </w:r>
-      <w:r>
-        <w:tab/>
-      </w:r>
-      <w:r>
-        <w:t>(aliased or diffuse text)</w:t>
+      <w:r>
+        <w:t>0,  0,  0,  0,  0,  0,  0,</w:t>
       </w:r>
     </w:p>
     <w:p>
       <w:pPr>
         <w:spacing w:after="0"/>
       </w:pPr>
-      <w:proofErr w:type="gramStart"/>
-      <w:r>
-        <w:t>medium-40</w:t>
-      </w:r>
-      <w:proofErr w:type="gramEnd"/>
-      <w:r>
-        <w:tab/>
-      </w:r>
-      <w:r>
-        <w:tab/>
-      </w:r>
-      <w:r>
-        <w:tab/>
-      </w:r>
-      <w:r>
-        <w:t>(versatile)</w:t>
+      <w:r>
+        <w:t>0,  8</w:t>
+      </w:r>
+      <w:r>
+        <w:t>,  0,  0,  0</w:t>
+      </w:r>
+      <w:r>
+        <w:t>,  8</w:t>
+      </w:r>
+      <w:r>
+        <w:t>,  0,</w:t>
       </w:r>
     </w:p>
     <w:p>
       <w:pPr>
         <w:spacing w:after="0"/>
       </w:pPr>
-      <w:proofErr w:type="gramStart"/>
+      <w:r>
+        <w:t>0,  0,  8,  8</w:t>
+      </w:r>
+      <w:r>
+        <w:t>,</w:t>
+      </w:r>
+      <w:r>
+        <w:t xml:space="preserve">  8</w:t>
+      </w:r>
+      <w:r>
+        <w:t>,  0,  0,</w:t>
+      </w:r>
+    </w:p>
+    <w:p>
+      <w:pPr>
+        <w:spacing w:after="0"/>
+      </w:pPr>
+      <w:r>
+        <w:t>0,  0,  0,  0,  0</w:t>
+      </w:r>
+      <w:r>
+        <w:t>,  0,  0</w:t>
+      </w:r>
+      <w:bookmarkStart w:id="0" w:name="_GoBack"/>
+      <w:bookmarkEnd w:id="0"/>
+    </w:p>
+    <w:p>
+      <w:pPr>
+        <w:pStyle w:val="Heading1"/>
+      </w:pPr>
+      <w:r>
+        <w:t>Performance Summary</w:t>
+      </w:r>
+    </w:p>
+    <w:p/>
+    <w:p>
+      <w:r>
+        <w:t>The following tables give a general overview of the speed vs accuracy tradeoffs. Two different data sets were used</w:t>
+      </w:r>
+      <w:r>
+        <w:t xml:space="preserve"> to generate these numbers:</w:t>
+      </w:r>
+      <w:r>
+        <w:br/>
+      </w:r>
       <w:r>
         <w:lastRenderedPageBreak/>
-        <w:t>small-25</w:t>
-      </w:r>
-      <w:proofErr w:type="gramEnd"/>
-      <w:r>
-        <w:tab/>
-      </w:r>
-      <w:r>
-        <w:tab/>
-      </w:r>
-      <w:r>
-        <w:tab/>
-      </w:r>
-      <w:r>
-        <w:t>(aliased or diffuse text)</w:t>
-      </w:r>
-    </w:p>
-    <w:p>
-      <w:pPr>
-        <w:spacing w:after="0"/>
-      </w:pPr>
-    </w:p>
-    <w:p>
-      <w:pPr>
-        <w:spacing w:after="0"/>
-        <w:rPr>
-          <w:b/>
-        </w:rPr>
-      </w:pPr>
-      <w:r>
-        <w:rPr>
-          <w:b/>
-        </w:rPr>
-        <w:t>Lines/Smudges</w:t>
-      </w:r>
-    </w:p>
-    <w:p>
-      <w:pPr>
-        <w:spacing w:after="0"/>
-      </w:pPr>
-      <w:proofErr w:type="gramStart"/>
-      <w:r>
-        <w:t>small-60</w:t>
-      </w:r>
-      <w:proofErr w:type="gramEnd"/>
-      <w:r>
-        <w:tab/>
-      </w:r>
-      <w:r>
-        <w:tab/>
-      </w:r>
-      <w:r>
-        <w:tab/>
-        <w:t>(smudged text or text with lines)</w:t>
-      </w:r>
-    </w:p>
-    <w:p>
-      <w:pPr>
-        <w:spacing w:after="0"/>
-      </w:pPr>
-      <w:proofErr w:type="gramStart"/>
-      <w:r>
-        <w:t>gaussian-1</w:t>
-      </w:r>
-      <w:proofErr w:type="gramEnd"/>
-      <w:r>
-        <w:tab/>
-      </w:r>
-      <w:r>
-        <w:tab/>
-      </w:r>
-      <w:r>
-        <w:tab/>
-        <w:t>(smudged text or text with lines)</w:t>
-      </w:r>
-    </w:p>
-    <w:p>
-      <w:pPr>
-        <w:spacing w:after="0"/>
-      </w:pPr>
-      <w:proofErr w:type="gramStart"/>
-      <w:r>
-        <w:t>medium-55+</w:t>
-      </w:r>
-      <w:proofErr w:type="gramEnd"/>
-      <w:r>
-        <w:t>large-45</w:t>
-      </w:r>
-      <w:r>
-        <w:tab/>
-      </w:r>
-      <w:r>
-        <w:tab/>
-      </w:r>
-      <w:r>
-        <w:t>(smudged text or text with lines)</w:t>
-      </w:r>
-    </w:p>
-    <w:p>
-      <w:pPr>
-        <w:spacing w:after="0"/>
-      </w:pPr>
-      <w:proofErr w:type="gramStart"/>
-      <w:r>
-        <w:t>gaussian-4</w:t>
-      </w:r>
-      <w:proofErr w:type="gramEnd"/>
-      <w:r>
-        <w:tab/>
-      </w:r>
-      <w:r>
-        <w:tab/>
-      </w:r>
-      <w:r>
-        <w:tab/>
-        <w:t>(smudged text or text with lines)</w:t>
-      </w:r>
-    </w:p>
-    <w:p>
-      <w:pPr>
-        <w:pStyle w:val="Heading1"/>
-      </w:pPr>
-      <w:r>
-        <w:t>Custom Filters</w:t>
-      </w:r>
-    </w:p>
-    <w:p/>
-    <w:p>
-      <w:r>
-        <w:t xml:space="preserve">Custom filters and filter sequences can be supplied via encrypted </w:t>
-      </w:r>
-      <w:proofErr w:type="spellStart"/>
-      <w:r>
-        <w:t>dat</w:t>
-      </w:r>
-      <w:proofErr w:type="spellEnd"/>
-      <w:r>
-        <w:t xml:space="preserve"> (text) files. The file referenced directly from the task/rule configuration </w:t>
-      </w:r>
-      <w:r>
-        <w:t xml:space="preserve">defines the filter sequence to use and should be formatted with each pass on a separate line in the file as in the above section (without comments in parenthesis, although </w:t>
-      </w:r>
-      <w:proofErr w:type="gramStart"/>
-      <w:r>
-        <w:t>comments  following</w:t>
-      </w:r>
-      <w:proofErr w:type="gramEnd"/>
-      <w:r>
-        <w:t xml:space="preserve">  double slashes // are supported). Built-in filters can be specified or a filter can be referenced that is defined in a </w:t>
-      </w:r>
-      <w:proofErr w:type="spellStart"/>
-      <w:r>
-        <w:t>dat</w:t>
-      </w:r>
-      <w:proofErr w:type="spellEnd"/>
-      <w:r>
-        <w:t xml:space="preserve"> file parallel to the sequence file where the filename matches the filter name used. Note that if filter definition file exists under the same name as an existing filter, the custom filter definition file will be used in place of the built-in filter.</w:t>
-      </w:r>
-    </w:p>
-    <w:p>
-      <w:r>
-        <w:t>A filter definition file should contain a series of integers delimited by commas</w:t>
-      </w:r>
-      <w:r>
-        <w:t xml:space="preserve"> where the total number of integers is a perfect square</w:t>
-      </w:r>
-      <w:r>
-        <w:t>. Newlines are technically ignored, but practically speaking it is best to format the file so that each row in the file</w:t>
-      </w:r>
-      <w:r>
-        <w:t xml:space="preserve"> corresponds to a row of pixels where the pixel being acted upon is represented by the middle number (as the small, medium and large filters are defined above).</w:t>
-      </w:r>
-    </w:p>
-    <w:p>
-      <w:r>
-        <w:t>Example:</w:t>
-      </w:r>
-    </w:p>
-    <w:p>
-      <w:pPr>
-        <w:spacing w:after="0"/>
-        <w:rPr>
-          <w:b/>
-        </w:rPr>
-      </w:pPr>
-      <w:proofErr w:type="spellStart"/>
-      <w:r>
-        <w:rPr>
-          <w:b/>
-        </w:rPr>
-        <w:t>customSequence.dat.etf</w:t>
-      </w:r>
-      <w:proofErr w:type="spellEnd"/>
-    </w:p>
-    <w:p>
-      <w:pPr>
-        <w:spacing w:after="0"/>
-      </w:pPr>
-      <w:proofErr w:type="gramStart"/>
-      <w:r>
-        <w:t>happy-50</w:t>
-      </w:r>
-      <w:proofErr w:type="gramEnd"/>
-    </w:p>
-    <w:p>
-      <w:pPr>
-        <w:spacing w:after="0"/>
-      </w:pPr>
-      <w:proofErr w:type="spellStart"/>
-      <w:proofErr w:type="gramStart"/>
-      <w:r>
-        <w:t>despeckle</w:t>
-      </w:r>
-      <w:proofErr w:type="spellEnd"/>
-      <w:proofErr w:type="gramEnd"/>
-    </w:p>
-    <w:p>
-      <w:pPr>
-        <w:spacing w:after="0"/>
-      </w:pPr>
-      <w:proofErr w:type="gramStart"/>
-      <w:r>
-        <w:t>medium-85</w:t>
-      </w:r>
-      <w:proofErr w:type="gramEnd"/>
-    </w:p>
-    <w:p>
-      <w:pPr>
-        <w:spacing w:after="0"/>
-      </w:pPr>
-    </w:p>
-    <w:p>
-      <w:pPr>
-        <w:spacing w:after="0"/>
-        <w:rPr>
-          <w:b/>
-        </w:rPr>
-      </w:pPr>
-      <w:proofErr w:type="spellStart"/>
-      <w:r>
-        <w:rPr>
-          <w:b/>
-        </w:rPr>
-        <w:t>happy</w:t>
-      </w:r>
-      <w:r>
-        <w:rPr>
-          <w:b/>
-        </w:rPr>
-        <w:t>.dat.etf</w:t>
-      </w:r>
-      <w:proofErr w:type="spellEnd"/>
-    </w:p>
-    <w:p>
-      <w:pPr>
-        <w:spacing w:after="0"/>
-      </w:pPr>
-      <w:r>
-        <w:t>0</w:t>
-      </w:r>
-      <w:proofErr w:type="gramStart"/>
-      <w:r>
-        <w:t>,  0</w:t>
-      </w:r>
-      <w:proofErr w:type="gramEnd"/>
-      <w:r>
-        <w:t>,  0,  0,  0</w:t>
-      </w:r>
-      <w:r>
-        <w:t>,  0,  0,</w:t>
-      </w:r>
-    </w:p>
-    <w:p>
-      <w:pPr>
-        <w:spacing w:after="0"/>
-      </w:pPr>
-      <w:r>
-        <w:t>0</w:t>
-      </w:r>
-      <w:proofErr w:type="gramStart"/>
-      <w:r>
-        <w:t>,  0</w:t>
-      </w:r>
-      <w:proofErr w:type="gramEnd"/>
-      <w:r>
-        <w:t>,  0,  0,  0,  0,  0,</w:t>
-      </w:r>
-    </w:p>
-    <w:p>
-      <w:pPr>
-        <w:spacing w:after="0"/>
-      </w:pPr>
-      <w:r>
-        <w:t>0</w:t>
-      </w:r>
-      <w:proofErr w:type="gramStart"/>
-      <w:r>
-        <w:t>,  0</w:t>
-      </w:r>
-      <w:proofErr w:type="gramEnd"/>
-      <w:r>
-        <w:t>,  8</w:t>
-      </w:r>
-      <w:r>
-        <w:t>,  0,</w:t>
-      </w:r>
-      <w:r>
-        <w:t xml:space="preserve">  8</w:t>
-      </w:r>
-      <w:r>
-        <w:t>,  0,  0,</w:t>
-      </w:r>
-    </w:p>
-    <w:p>
-      <w:pPr>
-        <w:spacing w:after="0"/>
-      </w:pPr>
-      <w:r>
-        <w:t>0</w:t>
-      </w:r>
-      <w:proofErr w:type="gramStart"/>
-      <w:r>
-        <w:t>,  0</w:t>
-      </w:r>
-      <w:proofErr w:type="gramEnd"/>
-      <w:r>
-        <w:t>,  0,  0,  0,  0,  0,</w:t>
-      </w:r>
-    </w:p>
-    <w:p>
-      <w:pPr>
-        <w:spacing w:after="0"/>
-      </w:pPr>
-      <w:r>
-        <w:t>0</w:t>
-      </w:r>
-      <w:proofErr w:type="gramStart"/>
-      <w:r>
-        <w:t>,  8</w:t>
-      </w:r>
-      <w:proofErr w:type="gramEnd"/>
-      <w:r>
-        <w:t>,  0,  0,  0</w:t>
-      </w:r>
-      <w:r>
-        <w:t>,  8</w:t>
-      </w:r>
-      <w:r>
-        <w:t>,  0,</w:t>
-      </w:r>
-    </w:p>
-    <w:p>
-      <w:pPr>
-        <w:spacing w:after="0"/>
-      </w:pPr>
-      <w:r>
-        <w:t>0</w:t>
-      </w:r>
-      <w:proofErr w:type="gramStart"/>
-      <w:r>
-        <w:t>,  0</w:t>
-      </w:r>
-      <w:proofErr w:type="gramEnd"/>
-      <w:r>
-        <w:t>,  8,  8</w:t>
-      </w:r>
-      <w:r>
-        <w:t>,</w:t>
-      </w:r>
-      <w:r>
-        <w:t xml:space="preserve">  8</w:t>
-      </w:r>
-      <w:r>
-        <w:t>,  0,  0,</w:t>
-      </w:r>
-    </w:p>
-    <w:p>
-      <w:pPr>
-        <w:spacing w:after="0"/>
-      </w:pPr>
-      <w:r>
-        <w:t>0</w:t>
-      </w:r>
-      <w:proofErr w:type="gramStart"/>
-      <w:r>
-        <w:t>,  0</w:t>
-      </w:r>
-      <w:proofErr w:type="gramEnd"/>
-      <w:r>
-        <w:t>,  0,  0,  0</w:t>
-      </w:r>
-      <w:r>
-        <w:t>,  0,  0</w:t>
-      </w:r>
-    </w:p>
-    <w:p>
-      <w:pPr>
-        <w:spacing w:after="0"/>
-      </w:pPr>
-    </w:p>
-    <w:p>
-      <w:pPr>
-        <w:pStyle w:val="Heading1"/>
-      </w:pPr>
-      <w:r>
-        <w:lastRenderedPageBreak/>
-        <w:t>Performance Summary</w:t>
-      </w:r>
-    </w:p>
-    <w:p/>
-    <w:p>
-      <w:r>
-        <w:t>The following tables give a general overview of the speed vs accuracy tradeoffs. Two different data sets were used</w:t>
-      </w:r>
-      <w:r>
-        <w:t xml:space="preserve"> to generate these numbers</w:t>
-      </w:r>
-      <w:proofErr w:type="gramStart"/>
-      <w:r>
-        <w:t>:</w:t>
-      </w:r>
-      <w:proofErr w:type="gramEnd"/>
-      <w:r>
         <w:br/>
       </w:r>
       <w:r>
-        <w:br/>
-      </w:r>
-      <w:r>
         <w:rPr>
           <w:b/>
         </w:rPr>
@@ -2556,27 +1950,20 @@
       <w:r>
         <w:t xml:space="preserve">: A collection of 66 different image areas with poor quality text in a wide variety of different categories. The results of this test are measured in terms of total expected characters minus the </w:t>
       </w:r>
-      <w:proofErr w:type="spellStart"/>
-      <w:r>
-        <w:t>levenshtein</w:t>
-      </w:r>
-      <w:proofErr w:type="spellEnd"/>
-      <w:r>
-        <w:t xml:space="preserve"> distance</w:t>
+      <w:r>
+        <w:t>levenshtein distance</w:t>
       </w:r>
       <w:r>
         <w:t xml:space="preserve"> of the result from the expected over the total expected characters (roughly the number of correct chars / expected chars).</w:t>
       </w:r>
     </w:p>
     <w:p>
-      <w:bookmarkStart w:id="0" w:name="_GoBack"/>
       <w:r>
         <w:rPr>
           <w:b/>
         </w:rPr>
         <w:t>Test 2</w:t>
       </w:r>
-      <w:bookmarkEnd w:id="0"/>
       <w:r>
         <w:t xml:space="preserve">: A set of 27 image samples from the UW LabDE project that contain a significant amount of shading. The results are the capture rate of the test data using the 12/4/13 rules delivery. </w:t>
       </w:r>
@@ -3409,6 +2796,1107 @@
           <w:b/>
         </w:rPr>
       </w:pPr>
+    </w:p>
+    <w:p>
+      <w:pPr>
+        <w:spacing w:after="0"/>
+        <w:rPr>
+          <w:b/>
+        </w:rPr>
+      </w:pPr>
+      <w:r>
+        <w:rPr>
+          <w:b/>
+        </w:rPr>
+        <w:t>Table 3</w:t>
+      </w:r>
+      <w:r>
+        <w:rPr>
+          <w:b/>
+        </w:rPr>
+        <w:t xml:space="preserve">: </w:t>
+      </w:r>
+      <w:r>
+        <w:rPr>
+          <w:b/>
+        </w:rPr>
+        <w:t>Focused filter</w:t>
+      </w:r>
+      <w:r>
+        <w:rPr>
+          <w:b/>
+        </w:rPr>
+        <w:t xml:space="preserve"> settings</w:t>
+      </w:r>
+    </w:p>
+    <w:tbl>
+      <w:tblPr>
+        <w:tblStyle w:val="TableGrid"/>
+        <w:tblW w:w="0" w:type="auto"/>
+        <w:tblLook w:val="04A0" w:firstRow="1" w:lastRow="0" w:firstColumn="1" w:lastColumn="0" w:noHBand="0" w:noVBand="1"/>
+      </w:tblPr>
+      <w:tblGrid>
+        <w:gridCol w:w="1919"/>
+        <w:gridCol w:w="1159"/>
+        <w:gridCol w:w="1170"/>
+        <w:gridCol w:w="1170"/>
+        <w:gridCol w:w="1260"/>
+        <w:gridCol w:w="1170"/>
+        <w:gridCol w:w="1728"/>
+      </w:tblGrid>
+      <w:tr>
+        <w:tc>
+          <w:tcPr>
+            <w:tcW w:w="1919" w:type="dxa"/>
+          </w:tcPr>
+          <w:p>
+            <w:pPr>
+              <w:spacing w:line="276" w:lineRule="auto"/>
+              <w:rPr>
+                <w:b/>
+              </w:rPr>
+            </w:pPr>
+          </w:p>
+        </w:tc>
+        <w:tc>
+          <w:tcPr>
+            <w:tcW w:w="1159" w:type="dxa"/>
+          </w:tcPr>
+          <w:p>
+            <w:pPr>
+              <w:spacing w:line="276" w:lineRule="auto"/>
+              <w:rPr>
+                <w:b/>
+              </w:rPr>
+            </w:pPr>
+            <w:r>
+              <w:rPr>
+                <w:b/>
+              </w:rPr>
+              <w:t>Halftone</w:t>
+            </w:r>
+          </w:p>
+        </w:tc>
+        <w:tc>
+          <w:tcPr>
+            <w:tcW w:w="1170" w:type="dxa"/>
+          </w:tcPr>
+          <w:p>
+            <w:pPr>
+              <w:rPr>
+                <w:b/>
+              </w:rPr>
+            </w:pPr>
+            <w:r>
+              <w:rPr>
+                <w:b/>
+              </w:rPr>
+              <w:t>Speckled</w:t>
+            </w:r>
+          </w:p>
+        </w:tc>
+        <w:tc>
+          <w:tcPr>
+            <w:tcW w:w="1170" w:type="dxa"/>
+          </w:tcPr>
+          <w:p>
+            <w:pPr>
+              <w:rPr>
+                <w:b/>
+              </w:rPr>
+            </w:pPr>
+            <w:r>
+              <w:rPr>
+                <w:b/>
+              </w:rPr>
+              <w:t>Aliased</w:t>
+            </w:r>
+          </w:p>
+        </w:tc>
+        <w:tc>
+          <w:tcPr>
+            <w:tcW w:w="1260" w:type="dxa"/>
+          </w:tcPr>
+          <w:p>
+            <w:pPr>
+              <w:rPr>
+                <w:b/>
+              </w:rPr>
+            </w:pPr>
+            <w:r>
+              <w:rPr>
+                <w:b/>
+              </w:rPr>
+              <w:t>Diffuse</w:t>
+            </w:r>
+          </w:p>
+        </w:tc>
+        <w:tc>
+          <w:tcPr>
+            <w:tcW w:w="1170" w:type="dxa"/>
+          </w:tcPr>
+          <w:p>
+            <w:pPr>
+              <w:rPr>
+                <w:b/>
+              </w:rPr>
+            </w:pPr>
+            <w:r>
+              <w:rPr>
+                <w:b/>
+              </w:rPr>
+              <w:t>Smudged</w:t>
+            </w:r>
+          </w:p>
+        </w:tc>
+        <w:tc>
+          <w:tcPr>
+            <w:tcW w:w="1728" w:type="dxa"/>
+          </w:tcPr>
+          <w:p>
+            <w:pPr>
+              <w:spacing w:line="276" w:lineRule="auto"/>
+              <w:rPr>
+                <w:b/>
+              </w:rPr>
+            </w:pPr>
+            <w:r>
+              <w:rPr>
+                <w:b/>
+              </w:rPr>
+              <w:t>Test 1</w:t>
+            </w:r>
+            <w:r>
+              <w:rPr>
+                <w:b/>
+              </w:rPr>
+              <w:t xml:space="preserve"> speed </w:t>
+            </w:r>
+          </w:p>
+        </w:tc>
+      </w:tr>
+      <w:tr>
+        <w:tc>
+          <w:tcPr>
+            <w:tcW w:w="1919" w:type="dxa"/>
+          </w:tcPr>
+          <w:p>
+            <w:pPr>
+              <w:rPr>
+                <w:b/>
+              </w:rPr>
+            </w:pPr>
+            <w:r>
+              <w:rPr>
+                <w:b/>
+              </w:rPr>
+              <w:t>Original OCR</w:t>
+            </w:r>
+          </w:p>
+        </w:tc>
+        <w:tc>
+          <w:tcPr>
+            <w:tcW w:w="1159" w:type="dxa"/>
+          </w:tcPr>
+          <w:p>
+            <w:pPr>
+              <w:rPr>
+                <w:b/>
+              </w:rPr>
+            </w:pPr>
+            <w:r>
+              <w:rPr>
+                <w:b/>
+              </w:rPr>
+              <w:t>21.92%</w:t>
+            </w:r>
+          </w:p>
+        </w:tc>
+        <w:tc>
+          <w:tcPr>
+            <w:tcW w:w="1170" w:type="dxa"/>
+          </w:tcPr>
+          <w:p>
+            <w:pPr>
+              <w:rPr>
+                <w:b/>
+              </w:rPr>
+            </w:pPr>
+            <w:r>
+              <w:rPr>
+                <w:b/>
+              </w:rPr>
+              <w:t>66.25%</w:t>
+            </w:r>
+          </w:p>
+        </w:tc>
+        <w:tc>
+          <w:tcPr>
+            <w:tcW w:w="1170" w:type="dxa"/>
+          </w:tcPr>
+          <w:p>
+            <w:pPr>
+              <w:rPr>
+                <w:b/>
+              </w:rPr>
+            </w:pPr>
+            <w:r>
+              <w:rPr>
+                <w:b/>
+              </w:rPr>
+              <w:t>72.10%</w:t>
+            </w:r>
+          </w:p>
+        </w:tc>
+        <w:tc>
+          <w:tcPr>
+            <w:tcW w:w="1260" w:type="dxa"/>
+          </w:tcPr>
+          <w:p>
+            <w:pPr>
+              <w:rPr>
+                <w:b/>
+              </w:rPr>
+            </w:pPr>
+            <w:r>
+              <w:rPr>
+                <w:b/>
+              </w:rPr>
+              <w:t>51.29%</w:t>
+            </w:r>
+          </w:p>
+        </w:tc>
+        <w:tc>
+          <w:tcPr>
+            <w:tcW w:w="1170" w:type="dxa"/>
+          </w:tcPr>
+          <w:p>
+            <w:pPr>
+              <w:rPr>
+                <w:b/>
+              </w:rPr>
+            </w:pPr>
+            <w:r>
+              <w:rPr>
+                <w:b/>
+              </w:rPr>
+              <w:t>77.58%</w:t>
+            </w:r>
+          </w:p>
+        </w:tc>
+        <w:tc>
+          <w:tcPr>
+            <w:tcW w:w="1728" w:type="dxa"/>
+          </w:tcPr>
+          <w:p>
+            <w:pPr>
+              <w:rPr>
+                <w:b/>
+              </w:rPr>
+            </w:pPr>
+          </w:p>
+        </w:tc>
+      </w:tr>
+      <w:tr>
+        <w:tc>
+          <w:tcPr>
+            <w:tcW w:w="1919" w:type="dxa"/>
+          </w:tcPr>
+          <w:p>
+            <w:pPr>
+              <w:spacing w:line="276" w:lineRule="auto"/>
+              <w:rPr>
+                <w:b/>
+              </w:rPr>
+            </w:pPr>
+            <w:r>
+              <w:rPr>
+                <w:b/>
+              </w:rPr>
+              <w:t>Low</w:t>
+            </w:r>
+          </w:p>
+        </w:tc>
+        <w:tc>
+          <w:tcPr>
+            <w:tcW w:w="1159" w:type="dxa"/>
+          </w:tcPr>
+          <w:p>
+            <w:pPr>
+              <w:spacing w:line="276" w:lineRule="auto"/>
+              <w:rPr>
+                <w:b/>
+              </w:rPr>
+            </w:pPr>
+            <w:r>
+              <w:rPr>
+                <w:b/>
+              </w:rPr>
+              <w:t>57.60%</w:t>
+            </w:r>
+          </w:p>
+        </w:tc>
+        <w:tc>
+          <w:tcPr>
+            <w:tcW w:w="1170" w:type="dxa"/>
+          </w:tcPr>
+          <w:p>
+            <w:pPr>
+              <w:rPr>
+                <w:b/>
+              </w:rPr>
+            </w:pPr>
+            <w:r>
+              <w:rPr>
+                <w:b/>
+              </w:rPr>
+              <w:t>72.35%</w:t>
+            </w:r>
+          </w:p>
+        </w:tc>
+        <w:tc>
+          <w:tcPr>
+            <w:tcW w:w="1170" w:type="dxa"/>
+          </w:tcPr>
+          <w:p>
+            <w:pPr>
+              <w:rPr>
+                <w:b/>
+              </w:rPr>
+            </w:pPr>
+            <w:r>
+              <w:rPr>
+                <w:b/>
+              </w:rPr>
+              <w:t>69.84%</w:t>
+            </w:r>
+          </w:p>
+        </w:tc>
+        <w:tc>
+          <w:tcPr>
+            <w:tcW w:w="1260" w:type="dxa"/>
+          </w:tcPr>
+          <w:p>
+            <w:pPr>
+              <w:rPr>
+                <w:b/>
+              </w:rPr>
+            </w:pPr>
+            <w:r>
+              <w:rPr>
+                <w:b/>
+              </w:rPr>
+              <w:t>58.92%</w:t>
+            </w:r>
+          </w:p>
+        </w:tc>
+        <w:tc>
+          <w:tcPr>
+            <w:tcW w:w="1170" w:type="dxa"/>
+          </w:tcPr>
+          <w:p>
+            <w:pPr>
+              <w:rPr>
+                <w:b/>
+              </w:rPr>
+            </w:pPr>
+            <w:r>
+              <w:rPr>
+                <w:b/>
+              </w:rPr>
+              <w:t>86.84</w:t>
+            </w:r>
+            <w:r>
+              <w:rPr>
+                <w:b/>
+              </w:rPr>
+              <w:t>%</w:t>
+            </w:r>
+          </w:p>
+        </w:tc>
+        <w:tc>
+          <w:tcPr>
+            <w:tcW w:w="1728" w:type="dxa"/>
+          </w:tcPr>
+          <w:p>
+            <w:pPr>
+              <w:spacing w:line="276" w:lineRule="auto"/>
+              <w:rPr>
+                <w:b/>
+              </w:rPr>
+            </w:pPr>
+            <w:r>
+              <w:rPr>
+                <w:b/>
+              </w:rPr>
+              <w:t>29s</w:t>
+            </w:r>
+          </w:p>
+        </w:tc>
+      </w:tr>
+      <w:tr>
+        <w:tc>
+          <w:tcPr>
+            <w:tcW w:w="1919" w:type="dxa"/>
+          </w:tcPr>
+          <w:p>
+            <w:pPr>
+              <w:spacing w:line="276" w:lineRule="auto"/>
+              <w:rPr>
+                <w:b/>
+              </w:rPr>
+            </w:pPr>
+            <w:r>
+              <w:rPr>
+                <w:b/>
+              </w:rPr>
+              <w:t>Medium</w:t>
+            </w:r>
+          </w:p>
+        </w:tc>
+        <w:tc>
+          <w:tcPr>
+            <w:tcW w:w="1159" w:type="dxa"/>
+          </w:tcPr>
+          <w:p>
+            <w:pPr>
+              <w:spacing w:line="276" w:lineRule="auto"/>
+              <w:rPr>
+                <w:b/>
+              </w:rPr>
+            </w:pPr>
+            <w:r>
+              <w:rPr>
+                <w:b/>
+              </w:rPr>
+              <w:t>77.20%</w:t>
+            </w:r>
+          </w:p>
+        </w:tc>
+        <w:tc>
+          <w:tcPr>
+            <w:tcW w:w="1170" w:type="dxa"/>
+          </w:tcPr>
+          <w:p>
+            <w:pPr>
+              <w:rPr>
+                <w:b/>
+              </w:rPr>
+            </w:pPr>
+            <w:r>
+              <w:rPr>
+                <w:b/>
+              </w:rPr>
+              <w:t>76.40%</w:t>
+            </w:r>
+          </w:p>
+        </w:tc>
+        <w:tc>
+          <w:tcPr>
+            <w:tcW w:w="1170" w:type="dxa"/>
+          </w:tcPr>
+          <w:p>
+            <w:pPr>
+              <w:rPr>
+                <w:b/>
+              </w:rPr>
+            </w:pPr>
+            <w:r>
+              <w:rPr>
+                <w:b/>
+              </w:rPr>
+              <w:t>79.81%</w:t>
+            </w:r>
+          </w:p>
+        </w:tc>
+        <w:tc>
+          <w:tcPr>
+            <w:tcW w:w="1260" w:type="dxa"/>
+          </w:tcPr>
+          <w:p>
+            <w:pPr>
+              <w:rPr>
+                <w:b/>
+              </w:rPr>
+            </w:pPr>
+            <w:r>
+              <w:rPr>
+                <w:b/>
+              </w:rPr>
+              <w:t>74.54%</w:t>
+            </w:r>
+          </w:p>
+        </w:tc>
+        <w:tc>
+          <w:tcPr>
+            <w:tcW w:w="1170" w:type="dxa"/>
+          </w:tcPr>
+          <w:p>
+            <w:pPr>
+              <w:rPr>
+                <w:b/>
+              </w:rPr>
+            </w:pPr>
+            <w:r>
+              <w:rPr>
+                <w:b/>
+              </w:rPr>
+              <w:t>88.56%</w:t>
+            </w:r>
+          </w:p>
+        </w:tc>
+        <w:tc>
+          <w:tcPr>
+            <w:tcW w:w="1728" w:type="dxa"/>
+          </w:tcPr>
+          <w:p>
+            <w:pPr>
+              <w:spacing w:line="276" w:lineRule="auto"/>
+              <w:rPr>
+                <w:b/>
+              </w:rPr>
+            </w:pPr>
+            <w:r>
+              <w:rPr>
+                <w:b/>
+              </w:rPr>
+              <w:t>54s</w:t>
+            </w:r>
+          </w:p>
+        </w:tc>
+      </w:tr>
+      <w:tr>
+        <w:tc>
+          <w:tcPr>
+            <w:tcW w:w="1919" w:type="dxa"/>
+          </w:tcPr>
+          <w:p>
+            <w:pPr>
+              <w:spacing w:line="276" w:lineRule="auto"/>
+              <w:rPr>
+                <w:b/>
+              </w:rPr>
+            </w:pPr>
+            <w:r>
+              <w:rPr>
+                <w:b/>
+              </w:rPr>
+              <w:t>High</w:t>
+            </w:r>
+          </w:p>
+        </w:tc>
+        <w:tc>
+          <w:tcPr>
+            <w:tcW w:w="1159" w:type="dxa"/>
+          </w:tcPr>
+          <w:p>
+            <w:pPr>
+              <w:spacing w:line="276" w:lineRule="auto"/>
+              <w:rPr>
+                <w:b/>
+              </w:rPr>
+            </w:pPr>
+            <w:r>
+              <w:rPr>
+                <w:b/>
+              </w:rPr>
+              <w:t>78.29%</w:t>
+            </w:r>
+          </w:p>
+        </w:tc>
+        <w:tc>
+          <w:tcPr>
+            <w:tcW w:w="1170" w:type="dxa"/>
+          </w:tcPr>
+          <w:p>
+            <w:pPr>
+              <w:rPr>
+                <w:b/>
+              </w:rPr>
+            </w:pPr>
+            <w:r>
+              <w:rPr>
+                <w:b/>
+              </w:rPr>
+              <w:t>76.40%</w:t>
+            </w:r>
+          </w:p>
+        </w:tc>
+        <w:tc>
+          <w:tcPr>
+            <w:tcW w:w="1170" w:type="dxa"/>
+          </w:tcPr>
+          <w:p>
+            <w:pPr>
+              <w:rPr>
+                <w:b/>
+              </w:rPr>
+            </w:pPr>
+            <w:r>
+              <w:rPr>
+                <w:b/>
+              </w:rPr>
+              <w:t>89.93%</w:t>
+            </w:r>
+          </w:p>
+        </w:tc>
+        <w:tc>
+          <w:tcPr>
+            <w:tcW w:w="1260" w:type="dxa"/>
+          </w:tcPr>
+          <w:p>
+            <w:pPr>
+              <w:rPr>
+                <w:b/>
+              </w:rPr>
+            </w:pPr>
+            <w:r>
+              <w:rPr>
+                <w:b/>
+              </w:rPr>
+              <w:t>79.04%</w:t>
+            </w:r>
+          </w:p>
+        </w:tc>
+        <w:tc>
+          <w:tcPr>
+            <w:tcW w:w="1170" w:type="dxa"/>
+          </w:tcPr>
+          <w:p>
+            <w:pPr>
+              <w:rPr>
+                <w:b/>
+              </w:rPr>
+            </w:pPr>
+            <w:r>
+              <w:rPr>
+                <w:b/>
+              </w:rPr>
+              <w:t>88.56%</w:t>
+            </w:r>
+          </w:p>
+        </w:tc>
+        <w:tc>
+          <w:tcPr>
+            <w:tcW w:w="1728" w:type="dxa"/>
+          </w:tcPr>
+          <w:p>
+            <w:pPr>
+              <w:spacing w:line="276" w:lineRule="auto"/>
+              <w:rPr>
+                <w:b/>
+              </w:rPr>
+            </w:pPr>
+            <w:r>
+              <w:rPr>
+                <w:b/>
+              </w:rPr>
+              <w:t>75s</w:t>
+            </w:r>
+          </w:p>
+        </w:tc>
+      </w:tr>
+      <w:tr>
+        <w:tc>
+          <w:tcPr>
+            <w:tcW w:w="1919" w:type="dxa"/>
+          </w:tcPr>
+          <w:p>
+            <w:pPr>
+              <w:spacing w:line="276" w:lineRule="auto"/>
+              <w:rPr>
+                <w:b/>
+              </w:rPr>
+            </w:pPr>
+            <w:r>
+              <w:rPr>
+                <w:b/>
+              </w:rPr>
+              <w:t>Halftone/Speckled</w:t>
+            </w:r>
+          </w:p>
+        </w:tc>
+        <w:tc>
+          <w:tcPr>
+            <w:tcW w:w="1159" w:type="dxa"/>
+          </w:tcPr>
+          <w:p>
+            <w:pPr>
+              <w:spacing w:line="276" w:lineRule="auto"/>
+              <w:rPr>
+                <w:b/>
+              </w:rPr>
+            </w:pPr>
+            <w:r>
+              <w:rPr>
+                <w:b/>
+              </w:rPr>
+              <w:t>68.45%</w:t>
+            </w:r>
+          </w:p>
+        </w:tc>
+        <w:tc>
+          <w:tcPr>
+            <w:tcW w:w="1170" w:type="dxa"/>
+          </w:tcPr>
+          <w:p>
+            <w:pPr>
+              <w:rPr>
+                <w:b/>
+              </w:rPr>
+            </w:pPr>
+            <w:r>
+              <w:rPr>
+                <w:b/>
+              </w:rPr>
+              <w:t>86.72%</w:t>
+            </w:r>
+          </w:p>
+        </w:tc>
+        <w:tc>
+          <w:tcPr>
+            <w:tcW w:w="1170" w:type="dxa"/>
+          </w:tcPr>
+          <w:p>
+            <w:pPr>
+              <w:rPr>
+                <w:b/>
+              </w:rPr>
+            </w:pPr>
+            <w:r>
+              <w:rPr>
+                <w:b/>
+              </w:rPr>
+              <w:t>69.84%</w:t>
+            </w:r>
+          </w:p>
+        </w:tc>
+        <w:tc>
+          <w:tcPr>
+            <w:tcW w:w="1260" w:type="dxa"/>
+          </w:tcPr>
+          <w:p>
+            <w:pPr>
+              <w:rPr>
+                <w:b/>
+              </w:rPr>
+            </w:pPr>
+            <w:r>
+              <w:rPr>
+                <w:b/>
+              </w:rPr>
+              <w:t>58.92%</w:t>
+            </w:r>
+          </w:p>
+        </w:tc>
+        <w:tc>
+          <w:tcPr>
+            <w:tcW w:w="1170" w:type="dxa"/>
+          </w:tcPr>
+          <w:p>
+            <w:pPr>
+              <w:rPr>
+                <w:b/>
+              </w:rPr>
+            </w:pPr>
+            <w:r>
+              <w:rPr>
+                <w:b/>
+              </w:rPr>
+              <w:t>77.58%</w:t>
+            </w:r>
+          </w:p>
+        </w:tc>
+        <w:tc>
+          <w:tcPr>
+            <w:tcW w:w="1728" w:type="dxa"/>
+          </w:tcPr>
+          <w:p>
+            <w:pPr>
+              <w:spacing w:line="276" w:lineRule="auto"/>
+              <w:rPr>
+                <w:b/>
+              </w:rPr>
+            </w:pPr>
+            <w:r>
+              <w:rPr>
+                <w:b/>
+              </w:rPr>
+              <w:t>47s</w:t>
+            </w:r>
+          </w:p>
+        </w:tc>
+      </w:tr>
+      <w:tr>
+        <w:tc>
+          <w:tcPr>
+            <w:tcW w:w="1919" w:type="dxa"/>
+          </w:tcPr>
+          <w:p>
+            <w:pPr>
+              <w:spacing w:line="276" w:lineRule="auto"/>
+              <w:rPr>
+                <w:b/>
+              </w:rPr>
+            </w:pPr>
+            <w:r>
+              <w:rPr>
+                <w:b/>
+              </w:rPr>
+              <w:t>Aliased/Diffuse</w:t>
+            </w:r>
+          </w:p>
+        </w:tc>
+        <w:tc>
+          <w:tcPr>
+            <w:tcW w:w="1159" w:type="dxa"/>
+          </w:tcPr>
+          <w:p>
+            <w:pPr>
+              <w:spacing w:line="276" w:lineRule="auto"/>
+              <w:rPr>
+                <w:b/>
+              </w:rPr>
+            </w:pPr>
+            <w:r>
+              <w:rPr>
+                <w:b/>
+              </w:rPr>
+              <w:t>47.82%</w:t>
+            </w:r>
+          </w:p>
+        </w:tc>
+        <w:tc>
+          <w:tcPr>
+            <w:tcW w:w="1170" w:type="dxa"/>
+          </w:tcPr>
+          <w:p>
+            <w:pPr>
+              <w:rPr>
+                <w:b/>
+              </w:rPr>
+            </w:pPr>
+            <w:r>
+              <w:rPr>
+                <w:b/>
+              </w:rPr>
+              <w:t>76.48%</w:t>
+            </w:r>
+          </w:p>
+        </w:tc>
+        <w:tc>
+          <w:tcPr>
+            <w:tcW w:w="1170" w:type="dxa"/>
+          </w:tcPr>
+          <w:p>
+            <w:pPr>
+              <w:rPr>
+                <w:b/>
+              </w:rPr>
+            </w:pPr>
+            <w:r>
+              <w:rPr>
+                <w:b/>
+              </w:rPr>
+              <w:t>82.21%</w:t>
+            </w:r>
+          </w:p>
+        </w:tc>
+        <w:tc>
+          <w:tcPr>
+            <w:tcW w:w="1260" w:type="dxa"/>
+          </w:tcPr>
+          <w:p>
+            <w:pPr>
+              <w:rPr>
+                <w:b/>
+              </w:rPr>
+            </w:pPr>
+            <w:r>
+              <w:rPr>
+                <w:b/>
+              </w:rPr>
+              <w:t>77.37%</w:t>
+            </w:r>
+          </w:p>
+        </w:tc>
+        <w:tc>
+          <w:tcPr>
+            <w:tcW w:w="1170" w:type="dxa"/>
+          </w:tcPr>
+          <w:p>
+            <w:pPr>
+              <w:rPr>
+                <w:b/>
+              </w:rPr>
+            </w:pPr>
+            <w:r>
+              <w:rPr>
+                <w:b/>
+              </w:rPr>
+              <w:t>86.18%</w:t>
+            </w:r>
+          </w:p>
+        </w:tc>
+        <w:tc>
+          <w:tcPr>
+            <w:tcW w:w="1728" w:type="dxa"/>
+          </w:tcPr>
+          <w:p>
+            <w:pPr>
+              <w:spacing w:line="276" w:lineRule="auto"/>
+              <w:rPr>
+                <w:b/>
+              </w:rPr>
+            </w:pPr>
+            <w:r>
+              <w:rPr>
+                <w:b/>
+              </w:rPr>
+              <w:t>54s</w:t>
+            </w:r>
+          </w:p>
+        </w:tc>
+      </w:tr>
+      <w:tr>
+        <w:tc>
+          <w:tcPr>
+            <w:tcW w:w="1919" w:type="dxa"/>
+          </w:tcPr>
+          <w:p>
+            <w:pPr>
+              <w:spacing w:line="276" w:lineRule="auto"/>
+              <w:rPr>
+                <w:b/>
+              </w:rPr>
+            </w:pPr>
+            <w:r>
+              <w:rPr>
+                <w:b/>
+              </w:rPr>
+              <w:t>Smudged</w:t>
+            </w:r>
+          </w:p>
+        </w:tc>
+        <w:tc>
+          <w:tcPr>
+            <w:tcW w:w="1159" w:type="dxa"/>
+          </w:tcPr>
+          <w:p>
+            <w:pPr>
+              <w:spacing w:line="276" w:lineRule="auto"/>
+              <w:rPr>
+                <w:b/>
+              </w:rPr>
+            </w:pPr>
+            <w:r>
+              <w:rPr>
+                <w:b/>
+              </w:rPr>
+              <w:t>55.02%</w:t>
+            </w:r>
+          </w:p>
+        </w:tc>
+        <w:tc>
+          <w:tcPr>
+            <w:tcW w:w="1170" w:type="dxa"/>
+          </w:tcPr>
+          <w:p>
+            <w:pPr>
+              <w:rPr>
+                <w:b/>
+              </w:rPr>
+            </w:pPr>
+            <w:r>
+              <w:rPr>
+                <w:b/>
+              </w:rPr>
+              <w:t>70.66%</w:t>
+            </w:r>
+          </w:p>
+        </w:tc>
+        <w:tc>
+          <w:tcPr>
+            <w:tcW w:w="1170" w:type="dxa"/>
+          </w:tcPr>
+          <w:p>
+            <w:pPr>
+              <w:rPr>
+                <w:b/>
+              </w:rPr>
+            </w:pPr>
+            <w:r>
+              <w:rPr>
+                <w:b/>
+              </w:rPr>
+              <w:t>81.96%</w:t>
+            </w:r>
+          </w:p>
+        </w:tc>
+        <w:tc>
+          <w:tcPr>
+            <w:tcW w:w="1260" w:type="dxa"/>
+          </w:tcPr>
+          <w:p>
+            <w:pPr>
+              <w:rPr>
+                <w:b/>
+              </w:rPr>
+            </w:pPr>
+            <w:r>
+              <w:rPr>
+                <w:b/>
+              </w:rPr>
+              <w:t>58.44%</w:t>
+            </w:r>
+          </w:p>
+        </w:tc>
+        <w:tc>
+          <w:tcPr>
+            <w:tcW w:w="1170" w:type="dxa"/>
+          </w:tcPr>
+          <w:p>
+            <w:pPr>
+              <w:rPr>
+                <w:b/>
+              </w:rPr>
+            </w:pPr>
+            <w:r>
+              <w:rPr>
+                <w:b/>
+              </w:rPr>
+              <w:t>92.26%</w:t>
+            </w:r>
+          </w:p>
+        </w:tc>
+        <w:tc>
+          <w:tcPr>
+            <w:tcW w:w="1728" w:type="dxa"/>
+          </w:tcPr>
+          <w:p>
+            <w:pPr>
+              <w:spacing w:line="276" w:lineRule="auto"/>
+              <w:rPr>
+                <w:b/>
+              </w:rPr>
+            </w:pPr>
+            <w:r>
+              <w:rPr>
+                <w:b/>
+              </w:rPr>
+              <w:t>38s</w:t>
+            </w:r>
+          </w:p>
+        </w:tc>
+      </w:tr>
+    </w:tbl>
+    <w:p>
+      <w:pPr>
+        <w:spacing w:after="0"/>
+      </w:pPr>
+      <w:r>
+        <w:t>(OCR confidence threshold set to 60%)</w:t>
+      </w:r>
     </w:p>
     <w:sectPr>
       <w:pgSz w:w="12240" w:h="15840"/>

</xml_diff>